<commit_message>
Made minor revisions on dissertation_Chapter2 v2.docx
</commit_message>
<xml_diff>
--- a/Documents/Dissertacao/dissertation_Chapter2 v1 - Leo.docx
+++ b/Documents/Dissertacao/dissertation_Chapter2 v1 - Leo.docx
@@ -1,6 +1,6 @@
 
 <file path=word/document.xml><?xml version="1.0" encoding="utf-8"?>
-<w:document xmlns:wpc="http://schemas.microsoft.com/office/word/2010/wordprocessingCanvas" xmlns:mo="http://schemas.microsoft.com/office/mac/office/2008/main" xmlns:mc="http://schemas.openxmlformats.org/markup-compatibility/2006" xmlns:mv="urn:schemas-microsoft-com:mac:vml" xmlns:o="urn:schemas-microsoft-com:office:office" xmlns:r="http://schemas.openxmlformats.org/officeDocument/2006/relationships" xmlns:m="http://schemas.openxmlformats.org/officeDocument/2006/math" xmlns:v="urn:schemas-microsoft-com:vml" xmlns:wp14="http://schemas.microsoft.com/office/word/2010/wordprocessingDrawing" xmlns:wp="http://schemas.openxmlformats.org/drawingml/2006/wordprocessingDrawing" xmlns:w10="urn:schemas-microsoft-com:office:word" xmlns:w="http://schemas.openxmlformats.org/wordprocessingml/2006/main" xmlns:w14="http://schemas.microsoft.com/office/word/2010/wordml" xmlns:wpg="http://schemas.microsoft.com/office/word/2010/wordprocessingGroup" xmlns:wpi="http://schemas.microsoft.com/office/word/2010/wordprocessingInk" xmlns:wne="http://schemas.microsoft.com/office/word/2006/wordml" xmlns:wps="http://schemas.microsoft.com/office/word/2010/wordprocessingShape" mc:Ignorable="w14 wp14">
+<w:document xmlns:ve="http://schemas.openxmlformats.org/markup-compatibility/2006" xmlns:o="urn:schemas-microsoft-com:office:office" xmlns:r="http://schemas.openxmlformats.org/officeDocument/2006/relationships" xmlns:m="http://schemas.openxmlformats.org/officeDocument/2006/math" xmlns:v="urn:schemas-microsoft-com:vml" xmlns:wp="http://schemas.openxmlformats.org/drawingml/2006/wordprocessingDrawing" xmlns:w10="urn:schemas-microsoft-com:office:word" xmlns:w="http://schemas.openxmlformats.org/wordprocessingml/2006/main" xmlns:wne="http://schemas.microsoft.com/office/word/2006/wordml">
   <w:body>
     <w:p>
       <w:pPr>
@@ -54,11 +54,19 @@
         <w:t xml:space="preserve">ethods for automatic logging of </w:t>
       </w:r>
       <w:commentRangeStart w:id="3"/>
-      <w:r>
-        <w:rPr>
-          <w:lang w:val="en-US"/>
-        </w:rPr>
-        <w:t xml:space="preserve">gameplay </w:t>
+      <w:proofErr w:type="spellStart"/>
+      <w:r>
+        <w:rPr>
+          <w:lang w:val="en-US"/>
+        </w:rPr>
+        <w:t>gameplay</w:t>
+      </w:r>
+      <w:proofErr w:type="spellEnd"/>
+      <w:r>
+        <w:rPr>
+          <w:lang w:val="en-US"/>
+        </w:rPr>
+        <w:t xml:space="preserve"> </w:t>
       </w:r>
       <w:commentRangeEnd w:id="3"/>
       <w:r>
@@ -344,7 +352,21 @@
         <w:rPr>
           <w:lang w:val="en-US"/>
         </w:rPr>
-        <w:t>visualization methods are gaining popularity among designers for understanding gameplay data in</w:t>
+        <w:t xml:space="preserve">visualization methods are gaining popularity among designers for understanding </w:t>
+      </w:r>
+      <w:proofErr w:type="spellStart"/>
+      <w:r>
+        <w:rPr>
+          <w:lang w:val="en-US"/>
+        </w:rPr>
+        <w:t>gameplay</w:t>
+      </w:r>
+      <w:proofErr w:type="spellEnd"/>
+      <w:r>
+        <w:rPr>
+          <w:lang w:val="en-US"/>
+        </w:rPr>
+        <w:t xml:space="preserve"> data in</w:t>
       </w:r>
       <w:r>
         <w:rPr>
@@ -378,6 +400,7 @@
         <w:t xml:space="preserve">a common visualization method is </w:t>
       </w:r>
       <w:commentRangeStart w:id="17"/>
+      <w:proofErr w:type="spellStart"/>
       <w:r>
         <w:rPr>
           <w:lang w:val="en-US"/>
@@ -385,6 +408,7 @@
         <w:t>heatmap</w:t>
       </w:r>
       <w:commentRangeEnd w:id="17"/>
+      <w:proofErr w:type="spellEnd"/>
       <w:r>
         <w:rPr>
           <w:rStyle w:val="CommentReference"/>
@@ -397,11 +421,19 @@
         </w:rPr>
         <w:t xml:space="preserve">, which uses colors in a two-dimensional map to reflect density of certain variables in particular locations of the game. Recently, </w:t>
       </w:r>
-      <w:r>
-        <w:rPr>
-          <w:lang w:val="en-US"/>
-        </w:rPr>
-        <w:t>BioWare use</w:t>
+      <w:proofErr w:type="spellStart"/>
+      <w:r>
+        <w:rPr>
+          <w:lang w:val="en-US"/>
+        </w:rPr>
+        <w:t>BioWare</w:t>
+      </w:r>
+      <w:proofErr w:type="spellEnd"/>
+      <w:r>
+        <w:rPr>
+          <w:lang w:val="en-US"/>
+        </w:rPr>
+        <w:t xml:space="preserve"> use</w:t>
       </w:r>
       <w:r>
         <w:rPr>
@@ -413,7 +445,21 @@
         <w:rPr>
           <w:lang w:val="en-US"/>
         </w:rPr>
-        <w:t xml:space="preserve"> heatmaps to analyze common bug locations </w:t>
+        <w:t xml:space="preserve"> </w:t>
+      </w:r>
+      <w:proofErr w:type="spellStart"/>
+      <w:r>
+        <w:rPr>
+          <w:lang w:val="en-US"/>
+        </w:rPr>
+        <w:t>heatmaps</w:t>
+      </w:r>
+      <w:proofErr w:type="spellEnd"/>
+      <w:r>
+        <w:rPr>
+          <w:lang w:val="en-US"/>
+        </w:rPr>
+        <w:t xml:space="preserve"> to analyze common bug locations </w:t>
       </w:r>
       <w:r>
         <w:rPr>
@@ -462,7 +508,21 @@
         <w:rPr>
           <w:lang w:val="en-US"/>
         </w:rPr>
-        <w:t xml:space="preserve"> heatmaps to analyze multiplayer maps in Team Fortress 2 </w:t>
+        <w:t xml:space="preserve"> </w:t>
+      </w:r>
+      <w:proofErr w:type="spellStart"/>
+      <w:r>
+        <w:rPr>
+          <w:lang w:val="en-US"/>
+        </w:rPr>
+        <w:t>heatmaps</w:t>
+      </w:r>
+      <w:proofErr w:type="spellEnd"/>
+      <w:r>
+        <w:rPr>
+          <w:lang w:val="en-US"/>
+        </w:rPr>
+        <w:t xml:space="preserve"> to analyze multiplayer maps in Team Fortress 2 </w:t>
       </w:r>
       <w:r>
         <w:rPr>
@@ -499,7 +559,21 @@
         <w:rPr>
           <w:lang w:val="en-US"/>
         </w:rPr>
-        <w:t>. Meanwhile, Bungie and Microsoft use</w:t>
+        <w:t xml:space="preserve">. Meanwhile, </w:t>
+      </w:r>
+      <w:proofErr w:type="spellStart"/>
+      <w:r>
+        <w:rPr>
+          <w:lang w:val="en-US"/>
+        </w:rPr>
+        <w:t>Bungie</w:t>
+      </w:r>
+      <w:proofErr w:type="spellEnd"/>
+      <w:r>
+        <w:rPr>
+          <w:lang w:val="en-US"/>
+        </w:rPr>
+        <w:t xml:space="preserve"> and Microsoft use</w:t>
       </w:r>
       <w:r>
         <w:rPr>
@@ -511,14 +585,28 @@
         <w:rPr>
           <w:lang w:val="en-US"/>
         </w:rPr>
-        <w:t xml:space="preserve"> heatmaps to determine common places where players died in Halo 3</w:t>
-      </w:r>
-      <w:r>
-        <w:rPr>
-          <w:lang w:val="en-US"/>
-        </w:rPr>
         <w:t xml:space="preserve"> </w:t>
       </w:r>
+      <w:proofErr w:type="spellStart"/>
+      <w:r>
+        <w:rPr>
+          <w:lang w:val="en-US"/>
+        </w:rPr>
+        <w:t>heatmaps</w:t>
+      </w:r>
+      <w:proofErr w:type="spellEnd"/>
+      <w:r>
+        <w:rPr>
+          <w:lang w:val="en-US"/>
+        </w:rPr>
+        <w:t xml:space="preserve"> to determine common places where players died in Halo 3</w:t>
+      </w:r>
+      <w:r>
+        <w:rPr>
+          <w:lang w:val="en-US"/>
+        </w:rPr>
+        <w:t xml:space="preserve"> </w:t>
+      </w:r>
       <w:r>
         <w:rPr>
           <w:lang w:val="en-US"/>
@@ -609,7 +697,21 @@
         <w:rPr>
           <w:lang w:val="en-US"/>
         </w:rPr>
-        <w:t xml:space="preserve">illustrates an example of heatmap usage in the </w:t>
+        <w:t xml:space="preserve">illustrates an example of </w:t>
+      </w:r>
+      <w:proofErr w:type="spellStart"/>
+      <w:r>
+        <w:rPr>
+          <w:lang w:val="en-US"/>
+        </w:rPr>
+        <w:t>heatmap</w:t>
+      </w:r>
+      <w:proofErr w:type="spellEnd"/>
+      <w:r>
+        <w:rPr>
+          <w:lang w:val="en-US"/>
+        </w:rPr>
+        <w:t xml:space="preserve"> usage in the </w:t>
       </w:r>
       <w:r>
         <w:rPr>
@@ -798,11 +900,19 @@
         </w:rPr>
         <w:t xml:space="preserve">For example, </w:t>
       </w:r>
-      <w:r>
-        <w:rPr>
-          <w:lang w:val="en-US"/>
-        </w:rPr>
-        <w:t xml:space="preserve">DeRosa </w:t>
+      <w:proofErr w:type="spellStart"/>
+      <w:r>
+        <w:rPr>
+          <w:lang w:val="en-US"/>
+        </w:rPr>
+        <w:t>DeRosa</w:t>
+      </w:r>
+      <w:proofErr w:type="spellEnd"/>
+      <w:r>
+        <w:rPr>
+          <w:lang w:val="en-US"/>
+        </w:rPr>
+        <w:t xml:space="preserve"> </w:t>
       </w:r>
       <w:r>
         <w:rPr>
@@ -839,14 +949,36 @@
         <w:rPr>
           <w:lang w:val="en-US"/>
         </w:rPr>
-        <w:t xml:space="preserve"> described how BioWare used statistics during </w:t>
+        <w:t xml:space="preserve"> described how </w:t>
+      </w:r>
+      <w:proofErr w:type="spellStart"/>
+      <w:r>
+        <w:rPr>
+          <w:lang w:val="en-US"/>
+        </w:rPr>
+        <w:t>BioWare</w:t>
+      </w:r>
+      <w:proofErr w:type="spellEnd"/>
+      <w:r>
+        <w:rPr>
+          <w:lang w:val="en-US"/>
+        </w:rPr>
+        <w:t xml:space="preserve"> used statistics during </w:t>
       </w:r>
       <w:commentRangeStart w:id="20"/>
-      <w:r>
-        <w:rPr>
-          <w:lang w:val="en-US"/>
-        </w:rPr>
-        <w:t xml:space="preserve">playtesters </w:t>
+      <w:proofErr w:type="spellStart"/>
+      <w:r>
+        <w:rPr>
+          <w:lang w:val="en-US"/>
+        </w:rPr>
+        <w:t>playtesters</w:t>
+      </w:r>
+      <w:proofErr w:type="spellEnd"/>
+      <w:r>
+        <w:rPr>
+          <w:lang w:val="en-US"/>
+        </w:rPr>
+        <w:t xml:space="preserve"> </w:t>
       </w:r>
       <w:commentRangeEnd w:id="20"/>
       <w:r>
@@ -1068,7 +1200,21 @@
         <w:rPr>
           <w:lang w:val="en-US"/>
         </w:rPr>
-        <w:t>to describe gameplay data</w:t>
+        <w:t xml:space="preserve">to describe </w:t>
+      </w:r>
+      <w:proofErr w:type="spellStart"/>
+      <w:r>
+        <w:rPr>
+          <w:lang w:val="en-US"/>
+        </w:rPr>
+        <w:t>gameplay</w:t>
+      </w:r>
+      <w:proofErr w:type="spellEnd"/>
+      <w:r>
+        <w:rPr>
+          <w:lang w:val="en-US"/>
+        </w:rPr>
+        <w:t xml:space="preserve"> data</w:t>
       </w:r>
       <w:del w:id="25" w:author="Leonardo Gresta Paulino Murta" w:date="2013-07-03T09:31:00Z">
         <w:r>
@@ -1176,7 +1322,14 @@
         <w:rPr>
           <w:lang w:val="en-US"/>
         </w:rPr>
-        <w:t xml:space="preserve"> another graph based visualization</w:t>
+        <w:t xml:space="preserve"> another </w:t>
+      </w:r>
+      <w:r>
+        <w:rPr>
+          <w:lang w:val="en-US"/>
+        </w:rPr>
+        <w:lastRenderedPageBreak/>
+        <w:t>graph based visualization</w:t>
       </w:r>
       <w:commentRangeEnd w:id="27"/>
       <w:r>
@@ -1232,14 +1385,7 @@
         <w:rPr>
           <w:lang w:val="en-US"/>
         </w:rPr>
-        <w:t xml:space="preserve"> Continuing this procedure, we </w:t>
-      </w:r>
-      <w:r>
-        <w:rPr>
-          <w:lang w:val="en-US"/>
-        </w:rPr>
-        <w:lastRenderedPageBreak/>
-        <w:t xml:space="preserve">selected an approach that combines behavioral and contextual data visualization </w:t>
+        <w:t xml:space="preserve"> Continuing this procedure, we selected an approach that combines behavioral and contextual data visualization </w:t>
       </w:r>
       <w:r>
         <w:rPr>
@@ -1295,7 +1441,21 @@
         <w:rPr>
           <w:lang w:val="en-US"/>
         </w:rPr>
-        <w:t xml:space="preserve"> and a proposed framework for gameplay data logging </w:t>
+        <w:t xml:space="preserve"> and a proposed framework for </w:t>
+      </w:r>
+      <w:proofErr w:type="spellStart"/>
+      <w:r>
+        <w:rPr>
+          <w:lang w:val="en-US"/>
+        </w:rPr>
+        <w:t>gameplay</w:t>
+      </w:r>
+      <w:proofErr w:type="spellEnd"/>
+      <w:r>
+        <w:rPr>
+          <w:lang w:val="en-US"/>
+        </w:rPr>
+        <w:t xml:space="preserve"> data logging </w:t>
       </w:r>
       <w:r>
         <w:rPr>
@@ -1347,7 +1507,7 @@
           <w:lang w:val="en-US"/>
         </w:rPr>
         <w:drawing>
-          <wp:inline distT="0" distB="0" distL="0" distR="0" wp14:anchorId="6EE19FFB" wp14:editId="60C35718">
+          <wp:inline distT="0" distB="0" distL="0" distR="0">
             <wp:extent cx="4019550" cy="4658291"/>
             <wp:effectExtent l="19050" t="0" r="0" b="0"/>
             <wp:docPr id="15" name="Picture 5"/>
@@ -1364,7 +1524,7 @@
                     </pic:cNvPicPr>
                   </pic:nvPicPr>
                   <pic:blipFill>
-                    <a:blip r:embed="rId10" cstate="print"/>
+                    <a:blip r:embed="rId9" cstate="print"/>
                     <a:srcRect/>
                     <a:stretch>
                       <a:fillRect/>
@@ -1439,11 +1599,19 @@
         </w:rPr>
         <w:t xml:space="preserve">: </w:t>
       </w:r>
-      <w:r>
-        <w:rPr>
-          <w:lang w:val="en-US"/>
-        </w:rPr>
-        <w:t>Heatmap representing s</w:t>
+      <w:proofErr w:type="spellStart"/>
+      <w:r>
+        <w:rPr>
+          <w:lang w:val="en-US"/>
+        </w:rPr>
+        <w:t>Heatmap</w:t>
+      </w:r>
+      <w:proofErr w:type="spellEnd"/>
+      <w:r>
+        <w:rPr>
+          <w:lang w:val="en-US"/>
+        </w:rPr>
+        <w:t xml:space="preserve"> representing s</w:t>
       </w:r>
       <w:r>
         <w:rPr>
@@ -1545,7 +1713,21 @@
         <w:rPr>
           <w:lang w:val="en-US"/>
         </w:rPr>
-        <w:t xml:space="preserve"> describes a gameplay data logging framework proposed by Microsoft. Section </w:t>
+        <w:t xml:space="preserve"> describes a </w:t>
+      </w:r>
+      <w:proofErr w:type="spellStart"/>
+      <w:r>
+        <w:rPr>
+          <w:lang w:val="en-US"/>
+        </w:rPr>
+        <w:t>gameplay</w:t>
+      </w:r>
+      <w:proofErr w:type="spellEnd"/>
+      <w:r>
+        <w:rPr>
+          <w:lang w:val="en-US"/>
+        </w:rPr>
+        <w:t xml:space="preserve"> data logging framework proposed by Microsoft. Section </w:t>
       </w:r>
       <w:r>
         <w:rPr>
@@ -1593,7 +1775,21 @@
         <w:rPr>
           <w:lang w:val="en-US"/>
         </w:rPr>
-        <w:t>a gameplay analysis of player behaviors using contextual data</w:t>
+        <w:t xml:space="preserve">a </w:t>
+      </w:r>
+      <w:proofErr w:type="spellStart"/>
+      <w:r>
+        <w:rPr>
+          <w:lang w:val="en-US"/>
+        </w:rPr>
+        <w:t>gameplay</w:t>
+      </w:r>
+      <w:proofErr w:type="spellEnd"/>
+      <w:r>
+        <w:rPr>
+          <w:lang w:val="en-US"/>
+        </w:rPr>
+        <w:t xml:space="preserve"> analysis of player behaviors using contextual data</w:t>
       </w:r>
       <w:commentRangeEnd w:id="29"/>
       <w:r>
@@ -1688,7 +1884,21 @@
         <w:rPr>
           <w:lang w:val="en-US"/>
         </w:rPr>
-        <w:t xml:space="preserve"> describes two visual tools designed to visualize gameplay data by using graphs. Lastly, Section </w:t>
+        <w:t xml:space="preserve"> describes two visual tools designed to visualize </w:t>
+      </w:r>
+      <w:proofErr w:type="spellStart"/>
+      <w:r>
+        <w:rPr>
+          <w:lang w:val="en-US"/>
+        </w:rPr>
+        <w:t>gameplay</w:t>
+      </w:r>
+      <w:proofErr w:type="spellEnd"/>
+      <w:r>
+        <w:rPr>
+          <w:lang w:val="en-US"/>
+        </w:rPr>
+        <w:t xml:space="preserve"> data by using graphs. Lastly, Section </w:t>
       </w:r>
       <w:r>
         <w:rPr>
@@ -1744,6 +1954,7 @@
         <w:rPr>
           <w:lang w:val="en-US"/>
         </w:rPr>
+        <w:lastRenderedPageBreak/>
         <w:t>Gameplay Data Logging</w:t>
       </w:r>
       <w:bookmarkEnd w:id="30"/>
@@ -1754,11 +1965,19 @@
           <w:lang w:val="en-US"/>
         </w:rPr>
       </w:pPr>
-      <w:r>
-        <w:rPr>
-          <w:lang w:val="en-US"/>
-        </w:rPr>
-        <w:t xml:space="preserve">Joslin </w:t>
+      <w:proofErr w:type="spellStart"/>
+      <w:r>
+        <w:rPr>
+          <w:lang w:val="en-US"/>
+        </w:rPr>
+        <w:t>Joslin</w:t>
+      </w:r>
+      <w:proofErr w:type="spellEnd"/>
+      <w:r>
+        <w:rPr>
+          <w:lang w:val="en-US"/>
+        </w:rPr>
+        <w:t xml:space="preserve"> </w:t>
       </w:r>
       <w:r>
         <w:rPr>
@@ -1807,13 +2026,41 @@
         <w:rPr>
           <w:lang w:val="en-US"/>
         </w:rPr>
-        <w:t>framework for gameplay data logging that</w:t>
-      </w:r>
-      <w:r>
-        <w:rPr>
-          <w:lang w:val="en-US"/>
-        </w:rPr>
-        <w:t xml:space="preserve"> uncovers gameplay events by </w:t>
+        <w:t xml:space="preserve">framework for </w:t>
+      </w:r>
+      <w:proofErr w:type="spellStart"/>
+      <w:r>
+        <w:rPr>
+          <w:lang w:val="en-US"/>
+        </w:rPr>
+        <w:t>gameplay</w:t>
+      </w:r>
+      <w:proofErr w:type="spellEnd"/>
+      <w:r>
+        <w:rPr>
+          <w:lang w:val="en-US"/>
+        </w:rPr>
+        <w:t xml:space="preserve"> data logging that</w:t>
+      </w:r>
+      <w:r>
+        <w:rPr>
+          <w:lang w:val="en-US"/>
+        </w:rPr>
+        <w:t xml:space="preserve"> uncovers </w:t>
+      </w:r>
+      <w:proofErr w:type="spellStart"/>
+      <w:r>
+        <w:rPr>
+          <w:lang w:val="en-US"/>
+        </w:rPr>
+        <w:t>gameplay</w:t>
+      </w:r>
+      <w:proofErr w:type="spellEnd"/>
+      <w:r>
+        <w:rPr>
+          <w:lang w:val="en-US"/>
+        </w:rPr>
+        <w:t xml:space="preserve"> events by </w:t>
       </w:r>
       <w:r>
         <w:rPr>
@@ -1849,14 +2096,7 @@
         <w:rPr>
           <w:lang w:val="en-US"/>
         </w:rPr>
-        <w:t xml:space="preserve"> game objects responsible for generating events during </w:t>
-      </w:r>
-      <w:r>
-        <w:rPr>
-          <w:lang w:val="en-US"/>
-        </w:rPr>
-        <w:lastRenderedPageBreak/>
-        <w:t>the game.</w:t>
+        <w:t xml:space="preserve"> game objects responsible for generating events during the game.</w:t>
       </w:r>
       <w:r>
         <w:rPr>
@@ -2369,8 +2609,9 @@
           <w:noProof/>
           <w:lang w:val="en-US"/>
         </w:rPr>
+        <w:lastRenderedPageBreak/>
         <w:drawing>
-          <wp:inline distT="0" distB="0" distL="0" distR="0" wp14:anchorId="40F117C0" wp14:editId="7C28E708">
+          <wp:inline distT="0" distB="0" distL="0" distR="0">
             <wp:extent cx="3952875" cy="2584573"/>
             <wp:effectExtent l="19050" t="0" r="9525" b="0"/>
             <wp:docPr id="8" name="Picture 2"/>
@@ -2387,7 +2628,7 @@
                     </pic:cNvPicPr>
                   </pic:nvPicPr>
                   <pic:blipFill>
-                    <a:blip r:embed="rId11" cstate="print"/>
+                    <a:blip r:embed="rId10" cstate="print"/>
                     <a:srcRect/>
                     <a:stretch>
                       <a:fillRect/>
@@ -2514,7 +2755,6 @@
         <w:rPr>
           <w:lang w:val="en-US"/>
         </w:rPr>
-        <w:lastRenderedPageBreak/>
         <w:t xml:space="preserve">The aggregate interface summaries logged information </w:t>
       </w:r>
       <w:r>
@@ -2731,8 +2971,9 @@
           <w:noProof/>
           <w:lang w:val="en-US"/>
         </w:rPr>
+        <w:lastRenderedPageBreak/>
         <w:drawing>
-          <wp:inline distT="0" distB="0" distL="0" distR="0" wp14:anchorId="48340648" wp14:editId="0EE1D30C">
+          <wp:inline distT="0" distB="0" distL="0" distR="0">
             <wp:extent cx="5366847" cy="3514725"/>
             <wp:effectExtent l="19050" t="0" r="5253" b="0"/>
             <wp:docPr id="9" name="Picture 4"/>
@@ -2749,7 +2990,7 @@
                     </pic:cNvPicPr>
                   </pic:nvPicPr>
                   <pic:blipFill>
-                    <a:blip r:embed="rId12" cstate="print"/>
+                    <a:blip r:embed="rId11" cstate="print"/>
                     <a:srcRect/>
                     <a:stretch>
                       <a:fillRect/>
@@ -2876,7 +3117,21 @@
         <w:rPr>
           <w:lang w:val="en-US"/>
         </w:rPr>
-        <w:t xml:space="preserve">This data logging framework was mainly designed for online games to increase efficiency in gameplay verification process, to reduce testing expenses, and improve quality assurance. The framework address an overall data logging by using event models designed for logging, while also providing some basic data-stream </w:t>
+        <w:t xml:space="preserve">This data logging framework was mainly designed for online games to increase efficiency in </w:t>
+      </w:r>
+      <w:proofErr w:type="spellStart"/>
+      <w:r>
+        <w:rPr>
+          <w:lang w:val="en-US"/>
+        </w:rPr>
+        <w:t>gameplay</w:t>
+      </w:r>
+      <w:proofErr w:type="spellEnd"/>
+      <w:r>
+        <w:rPr>
+          <w:lang w:val="en-US"/>
+        </w:rPr>
+        <w:t xml:space="preserve"> verification process, to reduce testing expenses, and improve quality assurance. The framework address an overall data logging by using event models designed for logging, while also providing some basic data-stream </w:t>
       </w:r>
       <w:commentRangeStart w:id="43"/>
       <w:r>
@@ -2911,7 +3166,6 @@
         <w:rPr>
           <w:lang w:val="en-US"/>
         </w:rPr>
-        <w:lastRenderedPageBreak/>
         <w:t>Tracking Real-Time User Experience</w:t>
       </w:r>
       <w:bookmarkEnd w:id="44"/>
@@ -3132,7 +3386,14 @@
         <w:rPr>
           <w:lang w:val="en-US"/>
         </w:rPr>
-        <w:t xml:space="preserve"> how many times the user accessed the Help function from the system, TRUE log</w:t>
+        <w:t xml:space="preserve"> how </w:t>
+      </w:r>
+      <w:r>
+        <w:rPr>
+          <w:lang w:val="en-US"/>
+        </w:rPr>
+        <w:lastRenderedPageBreak/>
+        <w:t>many times the user accessed the Help function from the system, TRUE log</w:t>
       </w:r>
       <w:r>
         <w:rPr>
@@ -3543,7 +3804,6 @@
         <w:rPr>
           <w:lang w:val="en-US"/>
         </w:rPr>
-        <w:lastRenderedPageBreak/>
         <w:t>For example, f</w:t>
       </w:r>
       <w:r>
@@ -3597,8 +3857,9 @@
           <w:noProof/>
           <w:lang w:val="en-US"/>
         </w:rPr>
+        <w:lastRenderedPageBreak/>
         <w:drawing>
-          <wp:inline distT="0" distB="0" distL="0" distR="0" wp14:anchorId="086A3380" wp14:editId="6D467B8E">
+          <wp:inline distT="0" distB="0" distL="0" distR="0">
             <wp:extent cx="5934075" cy="3305175"/>
             <wp:effectExtent l="19050" t="0" r="9525" b="0"/>
             <wp:docPr id="4" name="Picture 2"/>
@@ -3615,7 +3876,7 @@
                     </pic:cNvPicPr>
                   </pic:nvPicPr>
                   <pic:blipFill>
-                    <a:blip r:embed="rId13" cstate="print"/>
+                    <a:blip r:embed="rId12" cstate="print"/>
                     <a:srcRect/>
                     <a:stretch>
                       <a:fillRect/>
@@ -4087,7 +4348,7 @@
         </w:rPr>
         <w:lastRenderedPageBreak/>
         <w:drawing>
-          <wp:inline distT="0" distB="0" distL="0" distR="0" wp14:anchorId="43FEF06B" wp14:editId="265A2033">
+          <wp:inline distT="0" distB="0" distL="0" distR="0">
             <wp:extent cx="5943600" cy="3895725"/>
             <wp:effectExtent l="19050" t="0" r="0" b="0"/>
             <wp:docPr id="6" name="Picture 4"/>
@@ -4104,7 +4365,7 @@
                     </pic:cNvPicPr>
                   </pic:nvPicPr>
                   <pic:blipFill>
-                    <a:blip r:embed="rId14" cstate="print"/>
+                    <a:blip r:embed="rId13" cstate="print"/>
                     <a:srcRect/>
                     <a:stretch>
                       <a:fillRect/>
@@ -4226,7 +4487,14 @@
         <w:rPr>
           <w:lang w:val="en-US"/>
         </w:rPr>
-        <w:t xml:space="preserve"> (b). A map displaying death</w:t>
+        <w:t xml:space="preserve"> (b). </w:t>
+      </w:r>
+      <w:proofErr w:type="gramStart"/>
+      <w:r>
+        <w:rPr>
+          <w:lang w:val="en-US"/>
+        </w:rPr>
+        <w:t>A map displaying death</w:t>
       </w:r>
       <w:del w:id="66" w:author="Leonardo Gresta Paulino Murta" w:date="2013-07-03T10:16:00Z">
         <w:r>
@@ -4240,7 +4508,14 @@
         <w:rPr>
           <w:lang w:val="en-US"/>
         </w:rPr>
-        <w:t xml:space="preserve"> locations in a Real Time Strategy game (c). A visualization of where users clicked in the spreadsheet (d).</w:t>
+        <w:t xml:space="preserve"> locations in a Real Time Strategy game (c).</w:t>
+      </w:r>
+      <w:proofErr w:type="gramEnd"/>
+      <w:r>
+        <w:rPr>
+          <w:lang w:val="en-US"/>
+        </w:rPr>
+        <w:t xml:space="preserve"> A visualization of where users clicked in the spreadsheet (d).</w:t>
       </w:r>
       <w:r>
         <w:rPr>
@@ -4282,6 +4557,13 @@
         <w:rPr>
           <w:rFonts w:cs="Times New Roman"/>
           <w:szCs w:val="24"/>
+          <w:lang w:val="en-US"/>
+          <w:rPrChange w:id="67" w:author="Kohwalter" w:date="2013-07-04T18:59:00Z">
+            <w:rPr>
+              <w:rFonts w:cs="Times New Roman"/>
+              <w:szCs w:val="24"/>
+            </w:rPr>
+          </w:rPrChange>
         </w:rPr>
         <w:t xml:space="preserve">(KIM </w:t>
       </w:r>
@@ -4291,6 +4573,15 @@
           <w:i/>
           <w:iCs/>
           <w:szCs w:val="24"/>
+          <w:lang w:val="en-US"/>
+          <w:rPrChange w:id="68" w:author="Kohwalter" w:date="2013-07-04T18:59:00Z">
+            <w:rPr>
+              <w:rFonts w:cs="Times New Roman"/>
+              <w:i/>
+              <w:iCs/>
+              <w:szCs w:val="24"/>
+            </w:rPr>
+          </w:rPrChange>
         </w:rPr>
         <w:t>et al.</w:t>
       </w:r>
@@ -4298,6 +4589,13 @@
         <w:rPr>
           <w:rFonts w:cs="Times New Roman"/>
           <w:szCs w:val="24"/>
+          <w:lang w:val="en-US"/>
+          <w:rPrChange w:id="69" w:author="Kohwalter" w:date="2013-07-04T18:59:00Z">
+            <w:rPr>
+              <w:rFonts w:cs="Times New Roman"/>
+              <w:szCs w:val="24"/>
+            </w:rPr>
+          </w:rPrChange>
         </w:rPr>
         <w:t>, 2008)</w:t>
       </w:r>
@@ -4422,7 +4720,7 @@
         </w:rPr>
         <w:t>be used to understand how users utilize products (i.e.</w:t>
       </w:r>
-      <w:ins w:id="67" w:author="Leonardo Gresta Paulino Murta" w:date="2013-07-03T10:17:00Z">
+      <w:ins w:id="70" w:author="Leonardo Gresta Paulino Murta" w:date="2013-07-03T10:17:00Z">
         <w:r>
           <w:rPr>
             <w:lang w:val="en-US"/>
@@ -4502,7 +4800,7 @@
           <w:lang w:val="en-US"/>
         </w:rPr>
       </w:pPr>
-      <w:bookmarkStart w:id="68" w:name="_Ref360193890"/>
+      <w:bookmarkStart w:id="71" w:name="_Ref360193890"/>
       <w:r>
         <w:rPr>
           <w:rStyle w:val="TabelaChar"/>
@@ -4513,20 +4811,22 @@
         </w:rPr>
         <w:t>Playtracer</w:t>
       </w:r>
-      <w:bookmarkEnd w:id="68"/>
-    </w:p>
-    <w:p>
-      <w:pPr>
-        <w:rPr>
-          <w:lang w:val="en-US"/>
-        </w:rPr>
-      </w:pPr>
+      <w:bookmarkEnd w:id="71"/>
+    </w:p>
+    <w:p>
+      <w:pPr>
+        <w:rPr>
+          <w:lang w:val="en-US"/>
+        </w:rPr>
+      </w:pPr>
+      <w:proofErr w:type="spellStart"/>
       <w:r>
         <w:rPr>
           <w:lang w:val="en-US"/>
         </w:rPr>
         <w:t>Playtracer</w:t>
       </w:r>
+      <w:proofErr w:type="spellEnd"/>
       <w:r>
         <w:rPr>
           <w:lang w:val="en-US"/>
@@ -4623,7 +4923,21 @@
         <w:rPr>
           <w:lang w:val="en-US"/>
         </w:rPr>
-        <w:t xml:space="preserve"> Playtracer can be used for behavior analysis </w:t>
+        <w:t xml:space="preserve"> </w:t>
+      </w:r>
+      <w:proofErr w:type="spellStart"/>
+      <w:r>
+        <w:rPr>
+          <w:lang w:val="en-US"/>
+        </w:rPr>
+        <w:t>Playtracer</w:t>
+      </w:r>
+      <w:proofErr w:type="spellEnd"/>
+      <w:r>
+        <w:rPr>
+          <w:lang w:val="en-US"/>
+        </w:rPr>
+        <w:t xml:space="preserve"> can be used for behavior analysis </w:t>
       </w:r>
       <w:r>
         <w:rPr>
@@ -4704,7 +5018,21 @@
         <w:rPr>
           <w:lang w:val="en-US"/>
         </w:rPr>
-        <w:t>to project the game space in two dimensions. Thus, Playtracer aids the designer by showing common pathways and alternatives that players used to succeed or fail in their tasks, identifying pitfalls and anomalies in the scene</w:t>
+        <w:t xml:space="preserve">to project the game space in two dimensions. Thus, </w:t>
+      </w:r>
+      <w:proofErr w:type="spellStart"/>
+      <w:r>
+        <w:rPr>
+          <w:lang w:val="en-US"/>
+        </w:rPr>
+        <w:t>Playtracer</w:t>
+      </w:r>
+      <w:proofErr w:type="spellEnd"/>
+      <w:r>
+        <w:rPr>
+          <w:lang w:val="en-US"/>
+        </w:rPr>
+        <w:t xml:space="preserve"> aids the designer by showing common pathways and alternatives that players used to succeed or fail in their tasks, identifying pitfalls and anomalies in the scene</w:t>
       </w:r>
       <w:r>
         <w:rPr>
@@ -4753,7 +5081,21 @@
         <w:rPr>
           <w:lang w:val="en-US"/>
         </w:rPr>
-        <w:t xml:space="preserve">In Playtracer, a play trace is the path that </w:t>
+        <w:t xml:space="preserve">In </w:t>
+      </w:r>
+      <w:proofErr w:type="spellStart"/>
+      <w:r>
+        <w:rPr>
+          <w:lang w:val="en-US"/>
+        </w:rPr>
+        <w:t>Playtracer</w:t>
+      </w:r>
+      <w:proofErr w:type="spellEnd"/>
+      <w:r>
+        <w:rPr>
+          <w:lang w:val="en-US"/>
+        </w:rPr>
+        <w:t xml:space="preserve">, a play trace is the path that </w:t>
       </w:r>
       <w:r>
         <w:rPr>
@@ -4846,14 +5188,28 @@
           <w:lang w:val="en-US"/>
         </w:rPr>
       </w:pPr>
-      <w:commentRangeStart w:id="69"/>
-      <w:r>
-        <w:rPr>
-          <w:lang w:val="en-US"/>
-        </w:rPr>
-        <w:t xml:space="preserve">An example of the Playtracer graph output is illustrated </w:t>
-      </w:r>
-      <w:del w:id="70" w:author="Leonardo Gresta Paulino Murta" w:date="2013-07-03T10:28:00Z">
+      <w:commentRangeStart w:id="72"/>
+      <w:r>
+        <w:rPr>
+          <w:lang w:val="en-US"/>
+        </w:rPr>
+        <w:t xml:space="preserve">An example of the </w:t>
+      </w:r>
+      <w:proofErr w:type="spellStart"/>
+      <w:r>
+        <w:rPr>
+          <w:lang w:val="en-US"/>
+        </w:rPr>
+        <w:t>Playtracer</w:t>
+      </w:r>
+      <w:proofErr w:type="spellEnd"/>
+      <w:r>
+        <w:rPr>
+          <w:lang w:val="en-US"/>
+        </w:rPr>
+        <w:t xml:space="preserve"> graph output is illustrated </w:t>
+      </w:r>
+      <w:del w:id="73" w:author="Leonardo Gresta Paulino Murta" w:date="2013-07-03T10:28:00Z">
         <w:r>
           <w:rPr>
             <w:lang w:val="en-US"/>
@@ -4861,7 +5217,7 @@
           <w:delText xml:space="preserve">at </w:delText>
         </w:r>
       </w:del>
-      <w:ins w:id="71" w:author="Leonardo Gresta Paulino Murta" w:date="2013-07-03T10:28:00Z">
+      <w:ins w:id="74" w:author="Leonardo Gresta Paulino Murta" w:date="2013-07-03T10:28:00Z">
         <w:r>
           <w:rPr>
             <w:lang w:val="en-US"/>
@@ -4923,20 +5279,34 @@
         </w:rPr>
         <w:t>.</w:t>
       </w:r>
-      <w:commentRangeEnd w:id="69"/>
+      <w:commentRangeEnd w:id="72"/>
       <w:r>
         <w:rPr>
           <w:rStyle w:val="CommentReference"/>
         </w:rPr>
-        <w:commentReference w:id="69"/>
-      </w:r>
-      <w:r>
-        <w:rPr>
-          <w:lang w:val="en-US"/>
-        </w:rPr>
-        <w:t xml:space="preserve"> The input for Playtracer is a list of all </w:t>
-      </w:r>
-      <w:del w:id="72" w:author="Leonardo Gresta Paulino Murta" w:date="2013-07-03T10:29:00Z">
+        <w:commentReference w:id="72"/>
+      </w:r>
+      <w:r>
+        <w:rPr>
+          <w:lang w:val="en-US"/>
+        </w:rPr>
+        <w:t xml:space="preserve"> The input for </w:t>
+      </w:r>
+      <w:proofErr w:type="spellStart"/>
+      <w:r>
+        <w:rPr>
+          <w:lang w:val="en-US"/>
+        </w:rPr>
+        <w:t>Playtracer</w:t>
+      </w:r>
+      <w:proofErr w:type="spellEnd"/>
+      <w:r>
+        <w:rPr>
+          <w:lang w:val="en-US"/>
+        </w:rPr>
+        <w:t xml:space="preserve"> is a list of all </w:t>
+      </w:r>
+      <w:del w:id="75" w:author="Leonardo Gresta Paulino Murta" w:date="2013-07-03T10:29:00Z">
         <w:r>
           <w:rPr>
             <w:lang w:val="en-US"/>
@@ -4968,7 +5338,7 @@
         </w:rPr>
         <w:t xml:space="preserve">. The output is a </w:t>
       </w:r>
-      <w:del w:id="73" w:author="Leonardo Gresta Paulino Murta" w:date="2013-07-03T10:29:00Z">
+      <w:del w:id="76" w:author="Leonardo Gresta Paulino Murta" w:date="2013-07-03T10:29:00Z">
         <w:r>
           <w:rPr>
             <w:lang w:val="en-US"/>
@@ -4988,14 +5358,14 @@
         </w:rPr>
         <w:t xml:space="preserve">directed </w:t>
       </w:r>
-      <w:commentRangeStart w:id="74"/>
+      <w:commentRangeStart w:id="77"/>
       <w:r>
         <w:rPr>
           <w:lang w:val="en-US"/>
         </w:rPr>
         <w:t>graph</w:t>
       </w:r>
-      <w:ins w:id="75" w:author="Leonardo Gresta Paulino Murta" w:date="2013-07-03T10:29:00Z">
+      <w:ins w:id="78" w:author="Leonardo Gresta Paulino Murta" w:date="2013-07-03T10:29:00Z">
         <w:r>
           <w:rPr>
             <w:lang w:val="en-US"/>
@@ -5003,16 +5373,16 @@
           <w:t xml:space="preserve"> </w:t>
         </w:r>
       </w:ins>
-      <w:commentRangeEnd w:id="74"/>
-      <w:ins w:id="76" w:author="Leonardo Gresta Paulino Murta" w:date="2013-07-03T10:38:00Z">
+      <w:commentRangeEnd w:id="77"/>
+      <w:ins w:id="79" w:author="Leonardo Gresta Paulino Murta" w:date="2013-07-03T10:38:00Z">
         <w:r>
           <w:rPr>
             <w:rStyle w:val="CommentReference"/>
           </w:rPr>
-          <w:commentReference w:id="74"/>
+          <w:commentReference w:id="77"/>
         </w:r>
       </w:ins>
-      <w:ins w:id="78" w:author="Leonardo Gresta Paulino Murta" w:date="2013-07-03T10:29:00Z">
+      <w:ins w:id="80" w:author="Leonardo Gresta Paulino Murta" w:date="2013-07-03T10:29:00Z">
         <w:r>
           <w:rPr>
             <w:lang w:val="en-US"/>
@@ -5020,7 +5390,7 @@
           <w:t>where</w:t>
         </w:r>
       </w:ins>
-      <w:del w:id="79" w:author="Leonardo Gresta Paulino Murta" w:date="2013-07-03T10:29:00Z">
+      <w:del w:id="81" w:author="Leonardo Gresta Paulino Murta" w:date="2013-07-03T10:29:00Z">
         <w:r>
           <w:rPr>
             <w:lang w:val="en-US"/>
@@ -5051,7 +5421,7 @@
         </w:rPr>
         <w:lastRenderedPageBreak/>
         <w:drawing>
-          <wp:inline distT="0" distB="0" distL="0" distR="0" wp14:anchorId="6A920A82" wp14:editId="7FAA1017">
+          <wp:inline distT="0" distB="0" distL="0" distR="0">
             <wp:extent cx="4200525" cy="4152900"/>
             <wp:effectExtent l="19050" t="0" r="9525" b="0"/>
             <wp:docPr id="3" name="Picture 3"/>
@@ -5068,7 +5438,7 @@
                     </pic:cNvPicPr>
                   </pic:nvPicPr>
                   <pic:blipFill>
-                    <a:blip r:embed="rId15" cstate="print"/>
+                    <a:blip r:embed="rId14" cstate="print"/>
                     <a:srcRect/>
                     <a:stretch>
                       <a:fillRect/>
@@ -5105,7 +5475,7 @@
           <w:lang w:val="en-US"/>
         </w:rPr>
       </w:pPr>
-      <w:bookmarkStart w:id="80" w:name="_Ref359860809"/>
+      <w:bookmarkStart w:id="82" w:name="_Ref359860809"/>
       <w:r>
         <w:rPr>
           <w:lang w:val="en-US"/>
@@ -5143,12 +5513,26 @@
         </w:rPr>
         <w:fldChar w:fldCharType="end"/>
       </w:r>
-      <w:bookmarkEnd w:id="80"/>
-      <w:r>
-        <w:rPr>
-          <w:lang w:val="en-US"/>
-        </w:rPr>
-        <w:t>: Playtracer state visualization. Circles represent game states and edges represent paths taken by players.</w:t>
+      <w:bookmarkEnd w:id="82"/>
+      <w:r>
+        <w:rPr>
+          <w:lang w:val="en-US"/>
+        </w:rPr>
+        <w:t xml:space="preserve">: </w:t>
+      </w:r>
+      <w:proofErr w:type="spellStart"/>
+      <w:r>
+        <w:rPr>
+          <w:lang w:val="en-US"/>
+        </w:rPr>
+        <w:t>Playtracer</w:t>
+      </w:r>
+      <w:proofErr w:type="spellEnd"/>
+      <w:r>
+        <w:rPr>
+          <w:lang w:val="en-US"/>
+        </w:rPr>
+        <w:t xml:space="preserve"> state visualization. Circles represent game states and edges represent paths taken by players.</w:t>
       </w:r>
       <w:r>
         <w:rPr>
@@ -5178,6 +5562,13 @@
         <w:rPr>
           <w:rFonts w:cs="Times New Roman"/>
           <w:szCs w:val="24"/>
+          <w:lang w:val="en-US"/>
+          <w:rPrChange w:id="83" w:author="Kohwalter" w:date="2013-07-04T18:59:00Z">
+            <w:rPr>
+              <w:rFonts w:cs="Times New Roman"/>
+              <w:szCs w:val="24"/>
+            </w:rPr>
+          </w:rPrChange>
         </w:rPr>
         <w:t xml:space="preserve">(LIU </w:t>
       </w:r>
@@ -5187,6 +5578,15 @@
           <w:i/>
           <w:iCs/>
           <w:szCs w:val="24"/>
+          <w:lang w:val="en-US"/>
+          <w:rPrChange w:id="84" w:author="Kohwalter" w:date="2013-07-04T18:59:00Z">
+            <w:rPr>
+              <w:rFonts w:cs="Times New Roman"/>
+              <w:i/>
+              <w:iCs/>
+              <w:szCs w:val="24"/>
+            </w:rPr>
+          </w:rPrChange>
         </w:rPr>
         <w:t>et al.</w:t>
       </w:r>
@@ -5194,6 +5594,13 @@
         <w:rPr>
           <w:rFonts w:cs="Times New Roman"/>
           <w:szCs w:val="24"/>
+          <w:lang w:val="en-US"/>
+          <w:rPrChange w:id="85" w:author="Kohwalter" w:date="2013-07-04T18:59:00Z">
+            <w:rPr>
+              <w:rFonts w:cs="Times New Roman"/>
+              <w:szCs w:val="24"/>
+            </w:rPr>
+          </w:rPrChange>
         </w:rPr>
         <w:t>, 2011)</w:t>
       </w:r>
@@ -5269,7 +5676,35 @@
         <w:rPr>
           <w:lang w:val="en-US"/>
         </w:rPr>
-        <w:t>The main focus of the Playertracer is to display aggregated user behavior in a graph in order to aid in understanding common strategies adopted by players and to identify points of confusion for players. To solve problems related to game with many states, Playtracer uses features to aggressively cluster states together to make a cleaner visualizati</w:t>
+        <w:t xml:space="preserve">The main focus of the </w:t>
+      </w:r>
+      <w:proofErr w:type="spellStart"/>
+      <w:r>
+        <w:rPr>
+          <w:lang w:val="en-US"/>
+        </w:rPr>
+        <w:t>Playertracer</w:t>
+      </w:r>
+      <w:proofErr w:type="spellEnd"/>
+      <w:r>
+        <w:rPr>
+          <w:lang w:val="en-US"/>
+        </w:rPr>
+        <w:t xml:space="preserve"> is to display aggregated user behavior in a graph in order to aid in understanding common strategies adopted by players and to identify points of confusion for players. To solve problems related to game with many states, </w:t>
+      </w:r>
+      <w:proofErr w:type="spellStart"/>
+      <w:r>
+        <w:rPr>
+          <w:lang w:val="en-US"/>
+        </w:rPr>
+        <w:t>Playtracer</w:t>
+      </w:r>
+      <w:proofErr w:type="spellEnd"/>
+      <w:r>
+        <w:rPr>
+          <w:lang w:val="en-US"/>
+        </w:rPr>
+        <w:t xml:space="preserve"> uses features to aggressively cluster states together to make a cleaner visualizati</w:t>
       </w:r>
       <w:r>
         <w:rPr>
@@ -5295,7 +5730,7 @@
         </w:rPr>
         <w:t xml:space="preserve"> </w:t>
       </w:r>
-      <w:commentRangeStart w:id="81"/>
+      <w:commentRangeStart w:id="86"/>
       <w:r>
         <w:rPr>
           <w:lang w:val="en-US"/>
@@ -5306,7 +5741,21 @@
         <w:rPr>
           <w:lang w:val="en-US"/>
         </w:rPr>
-        <w:t xml:space="preserve"> drawback is that Playtracer </w:t>
+        <w:t xml:space="preserve"> drawback is that </w:t>
+      </w:r>
+      <w:proofErr w:type="spellStart"/>
+      <w:r>
+        <w:rPr>
+          <w:lang w:val="en-US"/>
+        </w:rPr>
+        <w:t>Playtracer</w:t>
+      </w:r>
+      <w:proofErr w:type="spellEnd"/>
+      <w:r>
+        <w:rPr>
+          <w:lang w:val="en-US"/>
+        </w:rPr>
+        <w:t xml:space="preserve"> </w:t>
       </w:r>
       <w:r>
         <w:rPr>
@@ -5325,7 +5774,21 @@
         <w:rPr>
           <w:lang w:val="en-US"/>
         </w:rPr>
-        <w:t xml:space="preserve"> not take in consideration temporal information. For example, Playtracer </w:t>
+        <w:t xml:space="preserve"> not take in consideration temporal information. For example, </w:t>
+      </w:r>
+      <w:proofErr w:type="spellStart"/>
+      <w:r>
+        <w:rPr>
+          <w:lang w:val="en-US"/>
+        </w:rPr>
+        <w:t>Playtracer</w:t>
+      </w:r>
+      <w:proofErr w:type="spellEnd"/>
+      <w:r>
+        <w:rPr>
+          <w:lang w:val="en-US"/>
+        </w:rPr>
+        <w:t xml:space="preserve"> </w:t>
       </w:r>
       <w:r>
         <w:rPr>
@@ -5375,12 +5838,12 @@
         </w:rPr>
         <w:t xml:space="preserve">. </w:t>
       </w:r>
-      <w:commentRangeEnd w:id="81"/>
+      <w:commentRangeEnd w:id="86"/>
       <w:r>
         <w:rPr>
           <w:rStyle w:val="CommentReference"/>
         </w:rPr>
-        <w:commentReference w:id="81"/>
+        <w:commentReference w:id="86"/>
       </w:r>
     </w:p>
     <w:p>
@@ -5390,14 +5853,14 @@
           <w:lang w:val="en-US"/>
         </w:rPr>
       </w:pPr>
-      <w:bookmarkStart w:id="82" w:name="_Ref360193897"/>
+      <w:bookmarkStart w:id="87" w:name="_Ref360193897"/>
       <w:r>
         <w:rPr>
           <w:lang w:val="en-US"/>
         </w:rPr>
         <w:t>Play-Graph</w:t>
       </w:r>
-      <w:bookmarkEnd w:id="82"/>
+      <w:bookmarkEnd w:id="87"/>
     </w:p>
     <w:p>
       <w:pPr>
@@ -5458,7 +5921,21 @@
         <w:rPr>
           <w:lang w:val="en-US"/>
         </w:rPr>
-        <w:t xml:space="preserve">concept to formally describe and visualize gameplay data by using different graph visualizations to describe </w:t>
+        <w:t xml:space="preserve">concept to formally describe and visualize </w:t>
+      </w:r>
+      <w:proofErr w:type="spellStart"/>
+      <w:r>
+        <w:rPr>
+          <w:lang w:val="en-US"/>
+        </w:rPr>
+        <w:t>gameplay</w:t>
+      </w:r>
+      <w:proofErr w:type="spellEnd"/>
+      <w:r>
+        <w:rPr>
+          <w:lang w:val="en-US"/>
+        </w:rPr>
+        <w:t xml:space="preserve"> data by using different graph visualizations to describe </w:t>
       </w:r>
       <w:r>
         <w:rPr>
@@ -5470,7 +5947,21 @@
         <w:rPr>
           <w:lang w:val="en-US"/>
         </w:rPr>
-        <w:t>. The gameplay analysis of the play-graph illustrates the sequence of states performed by actions from the players over the course of the game.</w:t>
+        <w:t xml:space="preserve">. The </w:t>
+      </w:r>
+      <w:proofErr w:type="spellStart"/>
+      <w:r>
+        <w:rPr>
+          <w:lang w:val="en-US"/>
+        </w:rPr>
+        <w:t>gameplay</w:t>
+      </w:r>
+      <w:proofErr w:type="spellEnd"/>
+      <w:r>
+        <w:rPr>
+          <w:lang w:val="en-US"/>
+        </w:rPr>
+        <w:t xml:space="preserve"> analysis of the play-graph illustrates the sequence of states performed by actions from the players over the course of the game.</w:t>
       </w:r>
       <w:r>
         <w:rPr>
@@ -5618,19 +6109,19 @@
         </w:rPr>
         <w:t xml:space="preserve">It is possible to have two meta-edges between two nodes due to the nature of the directed graph, where each meta-edge represents a different direction. Furthermore, </w:t>
       </w:r>
-      <w:commentRangeStart w:id="83"/>
+      <w:commentRangeStart w:id="88"/>
       <w:r>
         <w:rPr>
           <w:lang w:val="en-US"/>
         </w:rPr>
         <w:t>each node and edge type in the graph is distinguished by colors</w:t>
       </w:r>
-      <w:commentRangeEnd w:id="83"/>
+      <w:commentRangeEnd w:id="88"/>
       <w:r>
         <w:rPr>
           <w:rStyle w:val="CommentReference"/>
         </w:rPr>
-        <w:commentReference w:id="83"/>
+        <w:commentReference w:id="88"/>
       </w:r>
       <w:r>
         <w:rPr>
@@ -5638,7 +6129,7 @@
         </w:rPr>
         <w:t xml:space="preserve">. Lastly, icons in the graph represent players in the game. The icon color is directly related to certain attributes from the player (gender, age, character class). </w:t>
       </w:r>
-      <w:commentRangeStart w:id="84"/>
+      <w:commentRangeStart w:id="89"/>
       <w:r>
         <w:rPr>
           <w:lang w:val="en-US"/>
@@ -5687,12 +6178,12 @@
         </w:rPr>
         <w:t xml:space="preserve"> illustrates the basic representations from the graph.</w:t>
       </w:r>
-      <w:commentRangeEnd w:id="84"/>
+      <w:commentRangeEnd w:id="89"/>
       <w:r>
         <w:rPr>
           <w:rStyle w:val="CommentReference"/>
         </w:rPr>
-        <w:commentReference w:id="84"/>
+        <w:commentReference w:id="89"/>
       </w:r>
     </w:p>
     <w:p>
@@ -5711,7 +6202,7 @@
         </w:rPr>
         <w:lastRenderedPageBreak/>
         <w:drawing>
-          <wp:inline distT="0" distB="0" distL="0" distR="0" wp14:anchorId="3A382DA7" wp14:editId="183C3DB5">
+          <wp:inline distT="0" distB="0" distL="0" distR="0">
             <wp:extent cx="4667250" cy="4743450"/>
             <wp:effectExtent l="19050" t="0" r="0" b="0"/>
             <wp:docPr id="2" name="Picture 2"/>
@@ -5728,7 +6219,7 @@
                     </pic:cNvPicPr>
                   </pic:nvPicPr>
                   <pic:blipFill>
-                    <a:blip r:embed="rId16" cstate="print"/>
+                    <a:blip r:embed="rId15" cstate="print"/>
                     <a:srcRect/>
                     <a:stretch>
                       <a:fillRect/>
@@ -5765,7 +6256,7 @@
           <w:lang w:val="en-US"/>
         </w:rPr>
       </w:pPr>
-      <w:bookmarkStart w:id="85" w:name="_Ref359851727"/>
+      <w:bookmarkStart w:id="90" w:name="_Ref359851727"/>
       <w:r>
         <w:rPr>
           <w:lang w:val="en-US"/>
@@ -5803,7 +6294,7 @@
         </w:rPr>
         <w:fldChar w:fldCharType="end"/>
       </w:r>
-      <w:bookmarkEnd w:id="85"/>
+      <w:bookmarkEnd w:id="90"/>
       <w:r>
         <w:rPr>
           <w:lang w:val="en-US"/>
@@ -5944,12 +6435,26 @@
           <w:lang w:val="en-US"/>
         </w:rPr>
       </w:pPr>
-      <w:commentRangeStart w:id="86"/>
-      <w:r>
-        <w:rPr>
-          <w:lang w:val="en-US"/>
-        </w:rPr>
-        <w:t xml:space="preserve">Viewing gameplay data </w:t>
+      <w:commentRangeStart w:id="91"/>
+      <w:r>
+        <w:rPr>
+          <w:lang w:val="en-US"/>
+        </w:rPr>
+        <w:t xml:space="preserve">Viewing </w:t>
+      </w:r>
+      <w:proofErr w:type="spellStart"/>
+      <w:r>
+        <w:rPr>
+          <w:lang w:val="en-US"/>
+        </w:rPr>
+        <w:t>gameplay</w:t>
+      </w:r>
+      <w:proofErr w:type="spellEnd"/>
+      <w:r>
+        <w:rPr>
+          <w:lang w:val="en-US"/>
+        </w:rPr>
+        <w:t xml:space="preserve"> data </w:t>
       </w:r>
       <w:r>
         <w:rPr>
@@ -5999,7 +6504,7 @@
         </w:rPr>
         <w:t xml:space="preserve"> </w:t>
       </w:r>
-      <w:ins w:id="87" w:author="Leonardo Gresta Paulino Murta" w:date="2013-07-03T10:48:00Z">
+      <w:ins w:id="92" w:author="Leonardo Gresta Paulino Murta" w:date="2013-07-03T10:48:00Z">
         <w:r>
           <w:rPr>
             <w:lang w:val="en-US"/>
@@ -6031,7 +6536,7 @@
         </w:rPr>
         <w:t xml:space="preserve"> (i.e.</w:t>
       </w:r>
-      <w:ins w:id="88" w:author="Leonardo Gresta Paulino Murta" w:date="2013-07-03T10:48:00Z">
+      <w:ins w:id="93" w:author="Leonardo Gresta Paulino Murta" w:date="2013-07-03T10:48:00Z">
         <w:r>
           <w:rPr>
             <w:lang w:val="en-US"/>
@@ -6063,7 +6568,7 @@
         </w:rPr>
         <w:t xml:space="preserve"> how he interacted with the world (i.e.</w:t>
       </w:r>
-      <w:ins w:id="89" w:author="Leonardo Gresta Paulino Murta" w:date="2013-07-03T10:48:00Z">
+      <w:ins w:id="94" w:author="Leonardo Gresta Paulino Murta" w:date="2013-07-03T10:48:00Z">
         <w:r>
           <w:rPr>
             <w:lang w:val="en-US"/>
@@ -6083,21 +6588,21 @@
         </w:rPr>
         <w:t xml:space="preserve">. </w:t>
       </w:r>
-      <w:commentRangeStart w:id="90"/>
+      <w:commentRangeStart w:id="95"/>
       <w:r>
         <w:rPr>
           <w:lang w:val="en-US"/>
         </w:rPr>
         <w:t>Apparently</w:t>
       </w:r>
-      <w:commentRangeEnd w:id="90"/>
+      <w:commentRangeEnd w:id="95"/>
       <w:r>
         <w:rPr>
           <w:rStyle w:val="CommentReference"/>
         </w:rPr>
-        <w:commentReference w:id="90"/>
-      </w:r>
-      <w:ins w:id="91" w:author="Leonardo Gresta Paulino Murta" w:date="2013-07-03T10:48:00Z">
+        <w:commentReference w:id="95"/>
+      </w:r>
+      <w:ins w:id="96" w:author="Leonardo Gresta Paulino Murta" w:date="2013-07-03T10:48:00Z">
         <w:r>
           <w:rPr>
             <w:lang w:val="en-US"/>
@@ -6129,7 +6634,7 @@
         </w:rPr>
         <w:t xml:space="preserve"> influences</w:t>
       </w:r>
-      <w:ins w:id="92" w:author="Leonardo Gresta Paulino Murta" w:date="2013-07-03T10:49:00Z">
+      <w:ins w:id="97" w:author="Leonardo Gresta Paulino Murta" w:date="2013-07-03T10:49:00Z">
         <w:r>
           <w:rPr>
             <w:lang w:val="en-US"/>
@@ -6137,7 +6642,7 @@
           <w:t>.</w:t>
         </w:r>
       </w:ins>
-      <w:del w:id="93" w:author="Leonardo Gresta Paulino Murta" w:date="2013-07-03T10:49:00Z">
+      <w:del w:id="98" w:author="Leonardo Gresta Paulino Murta" w:date="2013-07-03T10:49:00Z">
         <w:r>
           <w:rPr>
             <w:lang w:val="en-US"/>
@@ -6151,7 +6656,7 @@
         </w:rPr>
         <w:t xml:space="preserve"> </w:t>
       </w:r>
-      <w:ins w:id="94" w:author="Leonardo Gresta Paulino Murta" w:date="2013-07-03T10:49:00Z">
+      <w:ins w:id="99" w:author="Leonardo Gresta Paulino Murta" w:date="2013-07-03T10:49:00Z">
         <w:r>
           <w:rPr>
             <w:lang w:val="en-US"/>
@@ -6159,7 +6664,7 @@
           <w:t>O</w:t>
         </w:r>
       </w:ins>
-      <w:del w:id="95" w:author="Leonardo Gresta Paulino Murta" w:date="2013-07-03T10:49:00Z">
+      <w:del w:id="100" w:author="Leonardo Gresta Paulino Murta" w:date="2013-07-03T10:49:00Z">
         <w:r>
           <w:rPr>
             <w:lang w:val="en-US"/>
@@ -6179,7 +6684,7 @@
         </w:rPr>
         <w:t>changes from one state to another</w:t>
       </w:r>
-      <w:ins w:id="96" w:author="Leonardo Gresta Paulino Murta" w:date="2013-07-03T10:49:00Z">
+      <w:ins w:id="101" w:author="Leonardo Gresta Paulino Murta" w:date="2013-07-03T10:49:00Z">
         <w:r>
           <w:rPr>
             <w:lang w:val="en-US"/>
@@ -6193,7 +6698,7 @@
         </w:rPr>
         <w:t xml:space="preserve"> caused by an action executed by the player</w:t>
       </w:r>
-      <w:ins w:id="97" w:author="Leonardo Gresta Paulino Murta" w:date="2013-07-03T10:49:00Z">
+      <w:ins w:id="102" w:author="Leonardo Gresta Paulino Murta" w:date="2013-07-03T10:49:00Z">
         <w:r>
           <w:rPr>
             <w:lang w:val="en-US"/>
@@ -6259,32 +6764,32 @@
         <w:rPr>
           <w:lang w:val="en-US"/>
         </w:rPr>
-        <w:t xml:space="preserve"> are </w:t>
+        <w:t xml:space="preserve"> are not </w:t>
+      </w:r>
+      <w:r>
+        <w:rPr>
+          <w:lang w:val="en-US"/>
+        </w:rPr>
+        <w:t>present</w:t>
+      </w:r>
+      <w:r>
+        <w:rPr>
+          <w:lang w:val="en-US"/>
+        </w:rPr>
+        <w:t xml:space="preserve"> in the graph (there are no edges linking edges).</w:t>
+      </w:r>
+      <w:r>
+        <w:rPr>
+          <w:lang w:val="en-US"/>
+        </w:rPr>
+        <w:t xml:space="preserve"> Besides, this </w:t>
       </w:r>
       <w:r>
         <w:rPr>
           <w:lang w:val="en-US"/>
         </w:rPr>
         <w:lastRenderedPageBreak/>
-        <w:t xml:space="preserve">not </w:t>
-      </w:r>
-      <w:r>
-        <w:rPr>
-          <w:lang w:val="en-US"/>
-        </w:rPr>
-        <w:t>present</w:t>
-      </w:r>
-      <w:r>
-        <w:rPr>
-          <w:lang w:val="en-US"/>
-        </w:rPr>
-        <w:t xml:space="preserve"> in the graph (there are no edges linking edges).</w:t>
-      </w:r>
-      <w:r>
-        <w:rPr>
-          <w:lang w:val="en-US"/>
-        </w:rPr>
-        <w:t xml:space="preserve"> Besides, this visualization was not designed to track individual progression but to track </w:t>
+        <w:t xml:space="preserve">visualization was not designed to track individual progression but to track </w:t>
       </w:r>
       <w:r>
         <w:rPr>
@@ -6310,12 +6815,12 @@
         </w:rPr>
         <w:t>population flow.</w:t>
       </w:r>
-      <w:commentRangeEnd w:id="86"/>
+      <w:commentRangeEnd w:id="91"/>
       <w:r>
         <w:rPr>
           <w:rStyle w:val="CommentReference"/>
         </w:rPr>
-        <w:commentReference w:id="86"/>
+        <w:commentReference w:id="91"/>
       </w:r>
     </w:p>
     <w:p>
@@ -6325,18 +6830,18 @@
           <w:lang w:val="en-US"/>
         </w:rPr>
       </w:pPr>
-      <w:bookmarkStart w:id="98" w:name="_Toc354161716"/>
-      <w:bookmarkStart w:id="99" w:name="_Ref360194010"/>
-      <w:commentRangeStart w:id="100"/>
+      <w:bookmarkStart w:id="103" w:name="_Toc354161716"/>
+      <w:bookmarkStart w:id="104" w:name="_Ref360194010"/>
+      <w:commentRangeStart w:id="105"/>
       <w:r>
         <w:rPr>
           <w:lang w:val="en-US"/>
         </w:rPr>
         <w:t>Final Considerations</w:t>
       </w:r>
-      <w:bookmarkEnd w:id="98"/>
-      <w:bookmarkEnd w:id="99"/>
-      <w:commentRangeEnd w:id="100"/>
+      <w:bookmarkEnd w:id="103"/>
+      <w:bookmarkEnd w:id="104"/>
+      <w:commentRangeEnd w:id="105"/>
       <w:r>
         <w:rPr>
           <w:rStyle w:val="CommentReference"/>
@@ -6345,7 +6850,7 @@
           <w:bCs w:val="0"/>
           <w:caps w:val="0"/>
         </w:rPr>
-        <w:commentReference w:id="100"/>
+        <w:commentReference w:id="105"/>
       </w:r>
     </w:p>
     <w:p>
@@ -6360,19 +6865,27 @@
         </w:rPr>
         <w:t xml:space="preserve">This chapter presented existing approaches for </w:t>
       </w:r>
-      <w:commentRangeStart w:id="101"/>
-      <w:r>
-        <w:rPr>
-          <w:lang w:val="en-US"/>
-        </w:rPr>
-        <w:t>gameplay data logging and visualization</w:t>
-      </w:r>
-      <w:commentRangeEnd w:id="101"/>
+      <w:commentRangeStart w:id="106"/>
+      <w:proofErr w:type="spellStart"/>
+      <w:r>
+        <w:rPr>
+          <w:lang w:val="en-US"/>
+        </w:rPr>
+        <w:t>gameplay</w:t>
+      </w:r>
+      <w:proofErr w:type="spellEnd"/>
+      <w:r>
+        <w:rPr>
+          <w:lang w:val="en-US"/>
+        </w:rPr>
+        <w:t xml:space="preserve"> data logging and visualization</w:t>
+      </w:r>
+      <w:commentRangeEnd w:id="106"/>
       <w:r>
         <w:rPr>
           <w:rStyle w:val="CommentReference"/>
         </w:rPr>
-        <w:commentReference w:id="101"/>
+        <w:commentReference w:id="106"/>
       </w:r>
       <w:r>
         <w:rPr>
@@ -6386,7 +6899,7 @@
         </w:rPr>
         <w:t xml:space="preserve"> </w:t>
       </w:r>
-      <w:commentRangeStart w:id="102"/>
+      <w:commentRangeStart w:id="107"/>
       <w:r>
         <w:rPr>
           <w:lang w:val="en-US"/>
@@ -6471,12 +6984,12 @@
         </w:rPr>
         <w:t xml:space="preserve"> to be used by designers to improve the game.</w:t>
       </w:r>
-      <w:commentRangeEnd w:id="102"/>
+      <w:commentRangeEnd w:id="107"/>
       <w:r>
         <w:rPr>
           <w:rStyle w:val="CommentReference"/>
         </w:rPr>
-        <w:commentReference w:id="102"/>
+        <w:commentReference w:id="107"/>
       </w:r>
       <w:r>
         <w:rPr>
@@ -6491,7 +7004,7 @@
           <w:lang w:val="en-US"/>
         </w:rPr>
       </w:pPr>
-      <w:commentRangeStart w:id="103"/>
+      <w:commentRangeStart w:id="108"/>
       <w:r>
         <w:rPr>
           <w:lang w:val="en-US"/>
@@ -6504,12 +7017,12 @@
         </w:rPr>
         <w:t xml:space="preserve"> we are proposing in this dissertation </w:t>
       </w:r>
-      <w:commentRangeEnd w:id="103"/>
+      <w:commentRangeEnd w:id="108"/>
       <w:r>
         <w:rPr>
           <w:rStyle w:val="CommentReference"/>
         </w:rPr>
-        <w:commentReference w:id="103"/>
+        <w:commentReference w:id="108"/>
       </w:r>
       <w:r>
         <w:rPr>
@@ -6529,7 +7042,7 @@
         </w:rPr>
         <w:t xml:space="preserve"> </w:t>
       </w:r>
-      <w:commentRangeStart w:id="104"/>
+      <w:commentRangeStart w:id="109"/>
       <w:r>
         <w:rPr>
           <w:lang w:val="en-US"/>
@@ -6548,12 +7061,12 @@
         </w:rPr>
         <w:t>closely</w:t>
       </w:r>
-      <w:commentRangeEnd w:id="104"/>
+      <w:commentRangeEnd w:id="109"/>
       <w:r>
         <w:rPr>
           <w:rStyle w:val="CommentReference"/>
         </w:rPr>
-        <w:commentReference w:id="104"/>
+        <w:commentReference w:id="109"/>
       </w:r>
       <w:r>
         <w:rPr>
@@ -6567,7 +7080,7 @@
         </w:rPr>
         <w:t xml:space="preserve"> </w:t>
       </w:r>
-      <w:commentRangeStart w:id="105"/>
+      <w:commentRangeStart w:id="110"/>
       <w:r>
         <w:rPr>
           <w:lang w:val="en-US"/>
@@ -6610,12 +7123,12 @@
         </w:rPr>
         <w:t xml:space="preserve"> </w:t>
       </w:r>
-      <w:commentRangeEnd w:id="105"/>
+      <w:commentRangeEnd w:id="110"/>
       <w:r>
         <w:rPr>
           <w:rStyle w:val="CommentReference"/>
         </w:rPr>
-        <w:commentReference w:id="105"/>
+        <w:commentReference w:id="110"/>
       </w:r>
       <w:r>
         <w:rPr>
@@ -6623,7 +7136,7 @@
         </w:rPr>
         <w:t xml:space="preserve">This allows for understanding the consequences of each action and how they affected the outcome of the game. </w:t>
       </w:r>
-      <w:commentRangeStart w:id="106"/>
+      <w:commentRangeStart w:id="111"/>
       <w:r>
         <w:rPr>
           <w:lang w:val="en-US"/>
@@ -6654,12 +7167,12 @@
         </w:rPr>
         <w:t>.</w:t>
       </w:r>
-      <w:commentRangeEnd w:id="106"/>
+      <w:commentRangeEnd w:id="111"/>
       <w:r>
         <w:rPr>
           <w:rStyle w:val="CommentReference"/>
         </w:rPr>
-        <w:commentReference w:id="106"/>
+        <w:commentReference w:id="111"/>
       </w:r>
       <w:r>
         <w:rPr>
@@ -6667,7 +7180,7 @@
         </w:rPr>
         <w:t xml:space="preserve"> </w:t>
       </w:r>
-      <w:commentRangeStart w:id="107"/>
+      <w:commentRangeStart w:id="112"/>
       <w:r>
         <w:rPr>
           <w:lang w:val="en-US"/>
@@ -6704,12 +7217,12 @@
         </w:rPr>
         <w:t xml:space="preserve"> </w:t>
       </w:r>
-      <w:commentRangeEnd w:id="107"/>
+      <w:commentRangeEnd w:id="112"/>
       <w:r>
         <w:rPr>
           <w:rStyle w:val="CommentReference"/>
         </w:rPr>
-        <w:commentReference w:id="107"/>
+        <w:commentReference w:id="112"/>
       </w:r>
       <w:r>
         <w:rPr>
@@ -6890,7 +7403,7 @@
           <w:lang w:val="en-US"/>
         </w:rPr>
       </w:pPr>
-      <w:commentRangeStart w:id="108"/>
+      <w:commentRangeStart w:id="113"/>
       <w:r>
         <w:rPr>
           <w:lang w:val="en-US"/>
@@ -6898,7 +7411,7 @@
         <w:lastRenderedPageBreak/>
         <w:t>References</w:t>
       </w:r>
-      <w:commentRangeEnd w:id="108"/>
+      <w:commentRangeEnd w:id="113"/>
       <w:r>
         <w:rPr>
           <w:rStyle w:val="CommentReference"/>
@@ -6907,11 +7420,11 @@
           <w:bCs w:val="0"/>
           <w:caps w:val="0"/>
         </w:rPr>
-        <w:commentReference w:id="108"/>
-      </w:r>
-    </w:p>
-    <w:commentRangeStart w:id="110"/>
-    <w:commentRangeStart w:id="111"/>
+        <w:commentReference w:id="113"/>
+      </w:r>
+    </w:p>
+    <w:commentRangeStart w:id="115"/>
+    <w:commentRangeStart w:id="116"/>
     <w:p>
       <w:pPr>
         <w:pStyle w:val="Bibliography"/>
@@ -7015,6 +7528,12 @@
         <w:pStyle w:val="Bibliography"/>
         <w:rPr>
           <w:rFonts w:cs="Times New Roman"/>
+          <w:lang w:val="en-US"/>
+          <w:rPrChange w:id="117" w:author="Kohwalter" w:date="2013-07-04T19:31:00Z">
+            <w:rPr>
+              <w:rFonts w:cs="Times New Roman"/>
+            </w:rPr>
+          </w:rPrChange>
         </w:rPr>
       </w:pPr>
       <w:r>
@@ -7043,6 +7562,12 @@
       <w:r>
         <w:rPr>
           <w:rFonts w:cs="Times New Roman"/>
+          <w:lang w:val="en-US"/>
+          <w:rPrChange w:id="118" w:author="Kohwalter" w:date="2013-07-04T19:31:00Z">
+            <w:rPr>
+              <w:rFonts w:cs="Times New Roman"/>
+            </w:rPr>
+          </w:rPrChange>
         </w:rPr>
         <w:t xml:space="preserve">United Kingdom: CRC Press, 2010. </w:t>
       </w:r>
@@ -7481,19 +8006,19 @@
         </w:rPr>
         <w:fldChar w:fldCharType="end"/>
       </w:r>
-      <w:commentRangeEnd w:id="110"/>
+      <w:commentRangeEnd w:id="115"/>
       <w:r>
         <w:rPr>
           <w:rStyle w:val="CommentReference"/>
         </w:rPr>
-        <w:commentReference w:id="110"/>
-      </w:r>
-      <w:commentRangeEnd w:id="111"/>
+        <w:commentReference w:id="115"/>
+      </w:r>
+      <w:commentRangeEnd w:id="116"/>
       <w:r>
         <w:rPr>
           <w:rStyle w:val="CommentReference"/>
         </w:rPr>
-        <w:commentReference w:id="111"/>
+        <w:commentReference w:id="116"/>
       </w:r>
     </w:p>
     <w:p>
@@ -7533,8 +8058,8 @@
 </file>
 
 <file path=word/comments.xml><?xml version="1.0" encoding="utf-8"?>
-<w:comments xmlns:wpc="http://schemas.microsoft.com/office/word/2010/wordprocessingCanvas" xmlns:mo="http://schemas.microsoft.com/office/mac/office/2008/main" xmlns:mc="http://schemas.openxmlformats.org/markup-compatibility/2006" xmlns:mv="urn:schemas-microsoft-com:mac:vml" xmlns:o="urn:schemas-microsoft-com:office:office" xmlns:r="http://schemas.openxmlformats.org/officeDocument/2006/relationships" xmlns:m="http://schemas.openxmlformats.org/officeDocument/2006/math" xmlns:v="urn:schemas-microsoft-com:vml" xmlns:wp14="http://schemas.microsoft.com/office/word/2010/wordprocessingDrawing" xmlns:wp="http://schemas.openxmlformats.org/drawingml/2006/wordprocessingDrawing" xmlns:w10="urn:schemas-microsoft-com:office:word" xmlns:w="http://schemas.openxmlformats.org/wordprocessingml/2006/main" xmlns:w14="http://schemas.microsoft.com/office/word/2010/wordml" xmlns:wpg="http://schemas.microsoft.com/office/word/2010/wordprocessingGroup" xmlns:wpi="http://schemas.microsoft.com/office/word/2010/wordprocessingInk" xmlns:wne="http://schemas.microsoft.com/office/word/2006/wordml" xmlns:wps="http://schemas.microsoft.com/office/word/2010/wordprocessingShape" mc:Ignorable="w14 wp14">
-  <w:comment w:id="3" w:author="Leonardo Gresta Paulino Murta" w:date="2013-07-03T09:20:00Z" w:initials="LG">
+<w:comments xmlns:ve="http://schemas.openxmlformats.org/markup-compatibility/2006" xmlns:o="urn:schemas-microsoft-com:office:office" xmlns:r="http://schemas.openxmlformats.org/officeDocument/2006/relationships" xmlns:m="http://schemas.openxmlformats.org/officeDocument/2006/math" xmlns:v="urn:schemas-microsoft-com:vml" xmlns:wp="http://schemas.openxmlformats.org/drawingml/2006/wordprocessingDrawing" xmlns:w10="urn:schemas-microsoft-com:office:word" xmlns:w="http://schemas.openxmlformats.org/wordprocessingml/2006/main" xmlns:wne="http://schemas.microsoft.com/office/word/2006/wordml">
+  <w:comment w:id="3" w:author="Leonardo Gresta Paulino Murta" w:date="2013-07-04T19:31:00Z" w:initials="LG">
     <w:p>
       <w:pPr>
         <w:pStyle w:val="CommentText"/>
@@ -7550,7 +8075,7 @@
       </w:r>
     </w:p>
   </w:comment>
-  <w:comment w:id="2" w:author="Leonardo Gresta Paulino Murta" w:date="2013-07-03T09:20:00Z" w:initials="LG">
+  <w:comment w:id="2" w:author="Leonardo Gresta Paulino Murta" w:date="2013-07-04T19:31:00Z" w:initials="LG">
     <w:p>
       <w:pPr>
         <w:pStyle w:val="CommentText"/>
@@ -7561,12 +8086,17 @@
         </w:rPr>
         <w:annotationRef/>
       </w:r>
-      <w:r>
-        <w:t>Ref?</w:t>
+      <w:proofErr w:type="spellStart"/>
+      <w:r>
+        <w:t>Ref</w:t>
+      </w:r>
+      <w:proofErr w:type="spellEnd"/>
+      <w:r>
+        <w:t>?</w:t>
       </w:r>
     </w:p>
   </w:comment>
-  <w:comment w:id="8" w:author="Leonardo Gresta Paulino Murta" w:date="2013-07-03T09:21:00Z" w:initials="LG">
+  <w:comment w:id="8" w:author="Leonardo Gresta Paulino Murta" w:date="2013-07-04T19:31:00Z" w:initials="LG">
     <w:p>
       <w:pPr>
         <w:pStyle w:val="CommentText"/>
@@ -7582,7 +8112,7 @@
       </w:r>
     </w:p>
   </w:comment>
-  <w:comment w:id="15" w:author="Leonardo Gresta Paulino Murta" w:date="2013-07-03T09:23:00Z" w:initials="LG">
+  <w:comment w:id="15" w:author="Leonardo Gresta Paulino Murta" w:date="2013-07-04T19:31:00Z" w:initials="LG">
     <w:p>
       <w:pPr>
         <w:pStyle w:val="CommentText"/>
@@ -7593,12 +8123,33 @@
         </w:rPr>
         <w:annotationRef/>
       </w:r>
-      <w:r>
-        <w:t>Ref? O “the” no início mostra que vc está falando sobre algo específico.</w:t>
+      <w:proofErr w:type="spellStart"/>
+      <w:r>
+        <w:t>Ref</w:t>
+      </w:r>
+      <w:proofErr w:type="spellEnd"/>
+      <w:r>
+        <w:t>? O “</w:t>
+      </w:r>
+      <w:proofErr w:type="spellStart"/>
+      <w:r>
+        <w:t>the</w:t>
+      </w:r>
+      <w:proofErr w:type="spellEnd"/>
+      <w:r>
+        <w:t xml:space="preserve">” no início mostra que </w:t>
+      </w:r>
+      <w:proofErr w:type="spellStart"/>
+      <w:r>
+        <w:t>vc</w:t>
+      </w:r>
+      <w:proofErr w:type="spellEnd"/>
+      <w:r>
+        <w:t xml:space="preserve"> está falando sobre algo específico.</w:t>
       </w:r>
     </w:p>
   </w:comment>
-  <w:comment w:id="14" w:author="Leonardo Gresta Paulino Murta" w:date="2013-07-03T09:23:00Z" w:initials="LG">
+  <w:comment w:id="14" w:author="Leonardo Gresta Paulino Murta" w:date="2013-07-04T19:31:00Z" w:initials="LG">
     <w:p>
       <w:pPr>
         <w:pStyle w:val="CommentText"/>
@@ -7609,12 +8160,17 @@
         </w:rPr>
         <w:annotationRef/>
       </w:r>
-      <w:r>
-        <w:t>Ref?</w:t>
+      <w:proofErr w:type="spellStart"/>
+      <w:r>
+        <w:t>Ref</w:t>
+      </w:r>
+      <w:proofErr w:type="spellEnd"/>
+      <w:r>
+        <w:t>?</w:t>
       </w:r>
     </w:p>
   </w:comment>
-  <w:comment w:id="16" w:author="Leonardo Gresta Paulino Murta" w:date="2013-07-03T09:23:00Z" w:initials="LG">
+  <w:comment w:id="16" w:author="Leonardo Gresta Paulino Murta" w:date="2013-07-04T19:31:00Z" w:initials="LG">
     <w:p>
       <w:pPr>
         <w:pStyle w:val="CommentText"/>
@@ -7625,12 +8181,25 @@
         </w:rPr>
         <w:annotationRef/>
       </w:r>
-      <w:r>
-        <w:t>Ref para quem afirma isso ou várias refs para embasar isso.</w:t>
+      <w:proofErr w:type="spellStart"/>
+      <w:r>
+        <w:t>Ref</w:t>
+      </w:r>
+      <w:proofErr w:type="spellEnd"/>
+      <w:r>
+        <w:t xml:space="preserve"> para quem afirma isso ou várias </w:t>
+      </w:r>
+      <w:proofErr w:type="spellStart"/>
+      <w:r>
+        <w:t>refs</w:t>
+      </w:r>
+      <w:proofErr w:type="spellEnd"/>
+      <w:r>
+        <w:t xml:space="preserve"> para embasar isso.</w:t>
       </w:r>
     </w:p>
   </w:comment>
-  <w:comment w:id="17" w:author="Leonardo Gresta Paulino Murta" w:date="2013-07-03T09:23:00Z" w:initials="LG">
+  <w:comment w:id="17" w:author="Leonardo Gresta Paulino Murta" w:date="2013-07-04T19:31:00Z" w:initials="LG">
     <w:p>
       <w:pPr>
         <w:pStyle w:val="CommentText"/>
@@ -7641,12 +8210,17 @@
         </w:rPr>
         <w:annotationRef/>
       </w:r>
-      <w:r>
-        <w:t>Ref?</w:t>
+      <w:proofErr w:type="spellStart"/>
+      <w:r>
+        <w:t>Ref</w:t>
+      </w:r>
+      <w:proofErr w:type="spellEnd"/>
+      <w:r>
+        <w:t>?</w:t>
       </w:r>
     </w:p>
   </w:comment>
-  <w:comment w:id="18" w:author="Leonardo Gresta Paulino Murta" w:date="2013-07-03T09:25:00Z" w:initials="LG">
+  <w:comment w:id="18" w:author="Leonardo Gresta Paulino Murta" w:date="2013-07-04T19:31:00Z" w:initials="LG">
     <w:p>
       <w:pPr>
         <w:pStyle w:val="CommentText"/>
@@ -7658,11 +8232,27 @@
         <w:annotationRef/>
       </w:r>
       <w:r>
-        <w:t>E o que vc quer que o leitor veja nessa figura? Lembre sempre de guiar o leitor quando vc cita uma figura. Por exemplo, o que é a área em vermelho, em amarelo e em verde?</w:t>
+        <w:t xml:space="preserve">E o que </w:t>
+      </w:r>
+      <w:proofErr w:type="spellStart"/>
+      <w:r>
+        <w:t>vc</w:t>
+      </w:r>
+      <w:proofErr w:type="spellEnd"/>
+      <w:r>
+        <w:t xml:space="preserve"> quer que o leitor veja nessa figura? Lembre sempre de guiar o leitor quando </w:t>
+      </w:r>
+      <w:proofErr w:type="spellStart"/>
+      <w:r>
+        <w:t>vc</w:t>
+      </w:r>
+      <w:proofErr w:type="spellEnd"/>
+      <w:r>
+        <w:t xml:space="preserve"> cita uma figura. Por exemplo, o que é a área em vermelho, em amarelo e em verde?</w:t>
       </w:r>
     </w:p>
   </w:comment>
-  <w:comment w:id="19" w:author="Leonardo Gresta Paulino Murta" w:date="2013-07-03T09:26:00Z" w:initials="LG">
+  <w:comment w:id="19" w:author="Leonardo Gresta Paulino Murta" w:date="2013-07-04T19:31:00Z" w:initials="LG">
     <w:p>
       <w:pPr>
         <w:pStyle w:val="CommentText"/>
@@ -7674,11 +8264,35 @@
         <w:annotationRef/>
       </w:r>
       <w:r>
-        <w:t>Play testing é igual ou diferente de testing somente? O que seria play testing?</w:t>
+        <w:t xml:space="preserve">Play </w:t>
+      </w:r>
+      <w:proofErr w:type="spellStart"/>
+      <w:r>
+        <w:t>testing</w:t>
+      </w:r>
+      <w:proofErr w:type="spellEnd"/>
+      <w:r>
+        <w:t xml:space="preserve"> é igual ou diferente de </w:t>
+      </w:r>
+      <w:proofErr w:type="spellStart"/>
+      <w:r>
+        <w:t>testing</w:t>
+      </w:r>
+      <w:proofErr w:type="spellEnd"/>
+      <w:r>
+        <w:t xml:space="preserve"> somente? O que seria play </w:t>
+      </w:r>
+      <w:proofErr w:type="spellStart"/>
+      <w:r>
+        <w:t>testing</w:t>
+      </w:r>
+      <w:proofErr w:type="spellEnd"/>
+      <w:r>
+        <w:t>?</w:t>
       </w:r>
     </w:p>
   </w:comment>
-  <w:comment w:id="20" w:author="Leonardo Gresta Paulino Murta" w:date="2013-07-03T09:28:00Z" w:initials="LG">
+  <w:comment w:id="20" w:author="Leonardo Gresta Paulino Murta" w:date="2013-07-04T19:31:00Z" w:initials="LG">
     <w:p>
       <w:pPr>
         <w:pStyle w:val="CommentText"/>
@@ -7690,11 +8304,19 @@
         <w:annotationRef/>
       </w:r>
       <w:r>
-        <w:t>O que é isso? É uma palavra só mesmo? O que significa? Cuidado para não usar desnecessariamente palavras muito dependentes do domínio pois seu texto pode ficar ilegível para quem não conhece esse domínio. Na banca deve ter o Daniel, que pelo que sei não conhece de jogos.</w:t>
+        <w:t>O que é isso? É uma palavra só mesmo? O que significa? Cuidado para não usar desnecessariamente palavras muito dependentes do domínio</w:t>
+      </w:r>
+      <w:proofErr w:type="gramStart"/>
+      <w:r>
+        <w:t xml:space="preserve"> pois</w:t>
+      </w:r>
+      <w:proofErr w:type="gramEnd"/>
+      <w:r>
+        <w:t xml:space="preserve"> seu texto pode ficar ilegível para quem não conhece esse domínio. Na banca deve ter o Daniel, que pelo que sei não conhece de jogos.</w:t>
       </w:r>
     </w:p>
   </w:comment>
-  <w:comment w:id="22" w:author="Leonardo Gresta Paulino Murta" w:date="2013-07-03T09:29:00Z" w:initials="LG">
+  <w:comment w:id="22" w:author="Leonardo Gresta Paulino Murta" w:date="2013-07-04T19:31:00Z" w:initials="LG">
     <w:p>
       <w:pPr>
         <w:pStyle w:val="CommentText"/>
@@ -7706,11 +8328,83 @@
         <w:annotationRef/>
       </w:r>
       <w:r>
-        <w:t>Mas o título do capítulo é “game flow analysis”. Essas abordagens não deveriam ser de game flow analysis? Data logging and visualization não seriam técnicas usadas por abordagens de game flow analysis?</w:t>
+        <w:t xml:space="preserve">Mas o título do capítulo é “game </w:t>
+      </w:r>
+      <w:proofErr w:type="spellStart"/>
+      <w:r>
+        <w:t>flow</w:t>
+      </w:r>
+      <w:proofErr w:type="spellEnd"/>
+      <w:r>
+        <w:t xml:space="preserve"> </w:t>
+      </w:r>
+      <w:proofErr w:type="spellStart"/>
+      <w:r>
+        <w:t>analysis</w:t>
+      </w:r>
+      <w:proofErr w:type="spellEnd"/>
+      <w:r>
+        <w:t xml:space="preserve">”. Essas abordagens não deveriam ser de game </w:t>
+      </w:r>
+      <w:proofErr w:type="spellStart"/>
+      <w:r>
+        <w:t>flow</w:t>
+      </w:r>
+      <w:proofErr w:type="spellEnd"/>
+      <w:r>
+        <w:t xml:space="preserve"> </w:t>
+      </w:r>
+      <w:proofErr w:type="spellStart"/>
+      <w:r>
+        <w:t>analysis</w:t>
+      </w:r>
+      <w:proofErr w:type="spellEnd"/>
+      <w:r>
+        <w:t xml:space="preserve">? Data </w:t>
+      </w:r>
+      <w:proofErr w:type="spellStart"/>
+      <w:r>
+        <w:t>logging</w:t>
+      </w:r>
+      <w:proofErr w:type="spellEnd"/>
+      <w:r>
+        <w:t xml:space="preserve"> </w:t>
+      </w:r>
+      <w:proofErr w:type="spellStart"/>
+      <w:r>
+        <w:t>and</w:t>
+      </w:r>
+      <w:proofErr w:type="spellEnd"/>
+      <w:r>
+        <w:t xml:space="preserve"> </w:t>
+      </w:r>
+      <w:proofErr w:type="spellStart"/>
+      <w:r>
+        <w:t>visualization</w:t>
+      </w:r>
+      <w:proofErr w:type="spellEnd"/>
+      <w:r>
+        <w:t xml:space="preserve"> não seriam técnicas usadas por abordagens de game </w:t>
+      </w:r>
+      <w:proofErr w:type="spellStart"/>
+      <w:r>
+        <w:t>flow</w:t>
+      </w:r>
+      <w:proofErr w:type="spellEnd"/>
+      <w:r>
+        <w:t xml:space="preserve"> </w:t>
+      </w:r>
+      <w:proofErr w:type="spellStart"/>
+      <w:r>
+        <w:t>analysis</w:t>
+      </w:r>
+      <w:proofErr w:type="spellEnd"/>
+      <w:r>
+        <w:t>?</w:t>
       </w:r>
     </w:p>
   </w:comment>
-  <w:comment w:id="23" w:author="Leonardo Gresta Paulino Murta" w:date="2013-07-03T09:30:00Z" w:initials="LG">
+  <w:comment w:id="23" w:author="Leonardo Gresta Paulino Murta" w:date="2013-07-04T19:31:00Z" w:initials="LG">
     <w:p>
       <w:pPr>
         <w:pStyle w:val="CommentText"/>
@@ -7722,11 +8416,19 @@
         <w:annotationRef/>
       </w:r>
       <w:r>
-        <w:t>E o que é isso? Ref?</w:t>
+        <w:t xml:space="preserve">E o que é isso? </w:t>
+      </w:r>
+      <w:proofErr w:type="spellStart"/>
+      <w:r>
+        <w:t>Ref</w:t>
+      </w:r>
+      <w:proofErr w:type="spellEnd"/>
+      <w:r>
+        <w:t>?</w:t>
       </w:r>
     </w:p>
   </w:comment>
-  <w:comment w:id="24" w:author="Leonardo Gresta Paulino Murta" w:date="2013-07-03T09:31:00Z" w:initials="LG">
+  <w:comment w:id="24" w:author="Leonardo Gresta Paulino Murta" w:date="2013-07-04T19:31:00Z" w:initials="LG">
     <w:p>
       <w:pPr>
         <w:pStyle w:val="CommentText"/>
@@ -7742,7 +8444,7 @@
       </w:r>
     </w:p>
   </w:comment>
-  <w:comment w:id="26" w:author="Leonardo Gresta Paulino Murta" w:date="2013-07-03T09:32:00Z" w:initials="LG">
+  <w:comment w:id="26" w:author="Leonardo Gresta Paulino Murta" w:date="2013-07-04T19:31:00Z" w:initials="LG">
     <w:p>
       <w:pPr>
         <w:pStyle w:val="CommentText"/>
@@ -7754,11 +8456,19 @@
         <w:annotationRef/>
       </w:r>
       <w:r>
-        <w:t xml:space="preserve">Acho que o leitor não fará ideia do que vc está falando. </w:t>
+        <w:t xml:space="preserve">Acho que o leitor não fará ideia do que </w:t>
+      </w:r>
+      <w:proofErr w:type="spellStart"/>
+      <w:r>
+        <w:t>vc</w:t>
+      </w:r>
+      <w:proofErr w:type="spellEnd"/>
+      <w:r>
+        <w:t xml:space="preserve"> está falando. </w:t>
       </w:r>
     </w:p>
   </w:comment>
-  <w:comment w:id="27" w:author="Leonardo Gresta Paulino Murta" w:date="2013-07-03T09:34:00Z" w:initials="LG">
+  <w:comment w:id="27" w:author="Leonardo Gresta Paulino Murta" w:date="2013-07-04T19:31:00Z" w:initials="LG">
     <w:p>
       <w:pPr>
         <w:pStyle w:val="CommentText"/>
@@ -7770,11 +8480,35 @@
         <w:annotationRef/>
       </w:r>
       <w:r>
-        <w:t>Realmente, está muito confuso. Você está tentando explicar o processo e ao mesmo tempo a sua execução. Acho que deveria separar. Poderia falar como se dá o processo de snowballing de forma genérica, e dizer que esse processo foi executado tendo como semente o artgio X e que foram obtidos os artigos Y, Z,... ao final.</w:t>
+        <w:t xml:space="preserve">Realmente, está muito confuso. Você está tentando explicar o processo e ao mesmo tempo a sua execução. Acho que deveria separar. Poderia falar como se dá o processo de </w:t>
+      </w:r>
+      <w:proofErr w:type="spellStart"/>
+      <w:r>
+        <w:t>snowballing</w:t>
+      </w:r>
+      <w:proofErr w:type="spellEnd"/>
+      <w:r>
+        <w:t xml:space="preserve"> de forma genérica, e dizer que esse processo foi executado tendo como semente o </w:t>
+      </w:r>
+      <w:proofErr w:type="spellStart"/>
+      <w:r>
+        <w:t>artgio</w:t>
+      </w:r>
+      <w:proofErr w:type="spellEnd"/>
+      <w:r>
+        <w:t xml:space="preserve"> X e que foram obtidos os artigos Y, Z,... </w:t>
+      </w:r>
+      <w:proofErr w:type="gramStart"/>
+      <w:r>
+        <w:t>ao</w:t>
+      </w:r>
+      <w:proofErr w:type="gramEnd"/>
+      <w:r>
+        <w:t xml:space="preserve"> final.</w:t>
       </w:r>
     </w:p>
   </w:comment>
-  <w:comment w:id="29" w:author="Leonardo Gresta Paulino Murta" w:date="2013-07-03T09:35:00Z" w:initials="LG">
+  <w:comment w:id="29" w:author="Leonardo Gresta Paulino Murta" w:date="2013-07-04T19:31:00Z" w:initials="LG">
     <w:p>
       <w:pPr>
         <w:pStyle w:val="CommentText"/>
@@ -7790,7 +8524,7 @@
       </w:r>
     </w:p>
   </w:comment>
-  <w:comment w:id="33" w:author="Leonardo Gresta Paulino Murta" w:date="2013-07-03T09:38:00Z" w:initials="LG">
+  <w:comment w:id="33" w:author="Leonardo Gresta Paulino Murta" w:date="2013-07-04T19:31:00Z" w:initials="LG">
     <w:p>
       <w:pPr>
         <w:pStyle w:val="CommentText"/>
@@ -7806,7 +8540,7 @@
       </w:r>
     </w:p>
   </w:comment>
-  <w:comment w:id="34" w:author="Leonardo Gresta Paulino Murta" w:date="2013-07-03T09:38:00Z" w:initials="LG">
+  <w:comment w:id="34" w:author="Leonardo Gresta Paulino Murta" w:date="2013-07-04T19:31:00Z" w:initials="LG">
     <w:p>
       <w:pPr>
         <w:pStyle w:val="CommentText"/>
@@ -7822,7 +8556,7 @@
       </w:r>
     </w:p>
   </w:comment>
-  <w:comment w:id="35" w:author="Leonardo Gresta Paulino Murta" w:date="2013-07-03T09:41:00Z" w:initials="LG">
+  <w:comment w:id="35" w:author="Leonardo Gresta Paulino Murta" w:date="2013-07-04T19:31:00Z" w:initials="LG">
     <w:p>
       <w:pPr>
         <w:pStyle w:val="CommentText"/>
@@ -7834,11 +8568,19 @@
         <w:annotationRef/>
       </w:r>
       <w:r>
-        <w:t>Essa figura de fato não me diz nada. Não sei o que se trata e não sei o significado dessas barras coloridas que aparecem na tela. Não faça assim. Sempre que colocar uma figura, guie o leitor nela. O que vc quer que eu aprenda ao ver essa figura?</w:t>
+        <w:t xml:space="preserve">Essa figura de fato não me diz nada. Não sei o que se trata e não sei o significado dessas barras coloridas que aparecem na tela. Não faça assim. Sempre que colocar uma figura, guie o leitor nela. O que </w:t>
+      </w:r>
+      <w:proofErr w:type="spellStart"/>
+      <w:r>
+        <w:t>vc</w:t>
+      </w:r>
+      <w:proofErr w:type="spellEnd"/>
+      <w:r>
+        <w:t xml:space="preserve"> quer que eu aprenda ao ver essa figura?</w:t>
       </w:r>
     </w:p>
   </w:comment>
-  <w:comment w:id="38" w:author="Leonardo Gresta Paulino Murta" w:date="2013-07-03T09:43:00Z" w:initials="LG">
+  <w:comment w:id="38" w:author="Leonardo Gresta Paulino Murta" w:date="2013-07-04T19:31:00Z" w:initials="LG">
     <w:p>
       <w:pPr>
         <w:pStyle w:val="CommentText"/>
@@ -7854,7 +8596,7 @@
       </w:r>
     </w:p>
   </w:comment>
-  <w:comment w:id="43" w:author="Leonardo Gresta Paulino Murta" w:date="2013-07-03T09:55:00Z" w:initials="LG">
+  <w:comment w:id="43" w:author="Leonardo Gresta Paulino Murta" w:date="2013-07-04T19:31:00Z" w:initials="LG">
     <w:p>
       <w:pPr>
         <w:pStyle w:val="CommentText"/>
@@ -7866,11 +8608,19 @@
         <w:annotationRef/>
       </w:r>
       <w:r>
-        <w:t>Poderia terminar cada uma dessas seções que fala de abordagens com um parágrafo discutindo as deficiências da abordagem em questão. Da forma que está, só aparece algum contraste lá na seção de considerações finais. Mas seria bom o leitor ir amadurecendo sua percepção desde já.</w:t>
+        <w:t xml:space="preserve">Poderia terminar cada uma dessas seções que fala de abordagens com um parágrafo discutindo as deficiências da abordagem em questão. Da forma que </w:t>
+      </w:r>
+      <w:proofErr w:type="gramStart"/>
+      <w:r>
+        <w:t>está,</w:t>
+      </w:r>
+      <w:proofErr w:type="gramEnd"/>
+      <w:r>
+        <w:t xml:space="preserve"> só aparece algum contraste lá na seção de considerações finais. Mas seria bom o leitor ir amadurecendo sua percepção desde já.</w:t>
       </w:r>
     </w:p>
   </w:comment>
-  <w:comment w:id="45" w:author="Leonardo Gresta Paulino Murta" w:date="2013-07-03T10:06:00Z" w:initials="LG">
+  <w:comment w:id="45" w:author="Leonardo Gresta Paulino Murta" w:date="2013-07-04T19:31:00Z" w:initials="LG">
     <w:p>
       <w:pPr>
         <w:pStyle w:val="CommentText"/>
@@ -7882,11 +8632,19 @@
         <w:annotationRef/>
       </w:r>
       <w:r>
-        <w:t xml:space="preserve">Achei confusa essa explicação da morte do dragão na nota de rodapé. A sequência da morte de um dragão começa depois que o player mata o dragão? Não deveria ser antes?!? </w:t>
+        <w:t>Achei confusa essa explicação da morte do dragão na nota de rodapé. A sequência da morte de um dragão começa depois que o player mata o dragão? Não deveria ser antes?</w:t>
+      </w:r>
+      <w:proofErr w:type="gramStart"/>
+      <w:r>
+        <w:t>!?</w:t>
+      </w:r>
+      <w:proofErr w:type="gramEnd"/>
+      <w:r>
+        <w:t xml:space="preserve"> </w:t>
       </w:r>
     </w:p>
   </w:comment>
-  <w:comment w:id="54" w:author="Leonardo Gresta Paulino Murta" w:date="2013-07-03T09:59:00Z" w:initials="LG">
+  <w:comment w:id="54" w:author="Leonardo Gresta Paulino Murta" w:date="2013-07-04T19:31:00Z" w:initials="LG">
     <w:p>
       <w:pPr>
         <w:pStyle w:val="CommentText"/>
@@ -7902,7 +8660,7 @@
       </w:r>
     </w:p>
   </w:comment>
-  <w:comment w:id="55" w:author="Leonardo Gresta Paulino Murta" w:date="2013-07-03T10:01:00Z" w:initials="LG">
+  <w:comment w:id="55" w:author="Leonardo Gresta Paulino Murta" w:date="2013-07-04T19:31:00Z" w:initials="LG">
     <w:p>
       <w:pPr>
         <w:pStyle w:val="CommentText"/>
@@ -7918,7 +8676,7 @@
       </w:r>
     </w:p>
   </w:comment>
-  <w:comment w:id="56" w:author="Leonardo Gresta Paulino Murta" w:date="2013-07-03T10:02:00Z" w:initials="LG">
+  <w:comment w:id="56" w:author="Leonardo Gresta Paulino Murta" w:date="2013-07-04T19:31:00Z" w:initials="LG">
     <w:p>
       <w:pPr>
         <w:pStyle w:val="CommentText"/>
@@ -7934,7 +8692,7 @@
       </w:r>
     </w:p>
   </w:comment>
-  <w:comment w:id="59" w:author="Leonardo Gresta Paulino Murta" w:date="2013-07-03T10:00:00Z" w:initials="LG">
+  <w:comment w:id="59" w:author="Leonardo Gresta Paulino Murta" w:date="2013-07-04T19:31:00Z" w:initials="LG">
     <w:p>
       <w:pPr>
         <w:pStyle w:val="CommentText"/>
@@ -7950,7 +8708,7 @@
       </w:r>
     </w:p>
   </w:comment>
-  <w:comment w:id="60" w:author="Leonardo Gresta Paulino Murta" w:date="2013-07-03T10:11:00Z" w:initials="LG">
+  <w:comment w:id="60" w:author="Leonardo Gresta Paulino Murta" w:date="2013-07-04T19:31:00Z" w:initials="LG">
     <w:p>
       <w:pPr>
         <w:pStyle w:val="CommentText"/>
@@ -7966,7 +8724,7 @@
       </w:r>
     </w:p>
   </w:comment>
-  <w:comment w:id="61" w:author="Leonardo Gresta Paulino Murta" w:date="2013-07-03T10:09:00Z" w:initials="LG">
+  <w:comment w:id="61" w:author="Leonardo Gresta Paulino Murta" w:date="2013-07-04T19:31:00Z" w:initials="LG">
     <w:p>
       <w:pPr>
         <w:pStyle w:val="CommentText"/>
@@ -7982,7 +8740,7 @@
       </w:r>
     </w:p>
   </w:comment>
-  <w:comment w:id="62" w:author="Leonardo Gresta Paulino Murta" w:date="2013-07-03T10:09:00Z" w:initials="LG">
+  <w:comment w:id="62" w:author="Leonardo Gresta Paulino Murta" w:date="2013-07-04T19:31:00Z" w:initials="LG">
     <w:p>
       <w:pPr>
         <w:pStyle w:val="CommentText"/>
@@ -7998,7 +8756,7 @@
       </w:r>
     </w:p>
   </w:comment>
-  <w:comment w:id="63" w:author="Leonardo Gresta Paulino Murta" w:date="2013-07-03T10:15:00Z" w:initials="LG">
+  <w:comment w:id="63" w:author="Leonardo Gresta Paulino Murta" w:date="2013-07-04T19:31:00Z" w:initials="LG">
     <w:p>
       <w:pPr>
         <w:pStyle w:val="CommentText"/>
@@ -8010,11 +8768,43 @@
         <w:annotationRef/>
       </w:r>
       <w:r>
-        <w:t>No seu texto, desde lá na introdução, vc fala de graph e eu penso em grafo e não em gráfico. Agora que vi que vc não está falando de grafo, mas sim de gráfico. Não deveria ser graphic? Se sim, revise no texto todo.</w:t>
+        <w:t xml:space="preserve">No seu texto, desde lá na introdução, </w:t>
+      </w:r>
+      <w:proofErr w:type="spellStart"/>
+      <w:r>
+        <w:t>vc</w:t>
+      </w:r>
+      <w:proofErr w:type="spellEnd"/>
+      <w:r>
+        <w:t xml:space="preserve"> fala de </w:t>
+      </w:r>
+      <w:proofErr w:type="spellStart"/>
+      <w:r>
+        <w:t>graph</w:t>
+      </w:r>
+      <w:proofErr w:type="spellEnd"/>
+      <w:r>
+        <w:t xml:space="preserve"> e eu penso em grafo e não em gráfico. Agora que vi que </w:t>
+      </w:r>
+      <w:proofErr w:type="spellStart"/>
+      <w:r>
+        <w:t>vc</w:t>
+      </w:r>
+      <w:proofErr w:type="spellEnd"/>
+      <w:r>
+        <w:t xml:space="preserve"> não está falando de grafo, mas sim de gráfico. Não deveria ser </w:t>
+      </w:r>
+      <w:proofErr w:type="spellStart"/>
+      <w:r>
+        <w:t>graphic</w:t>
+      </w:r>
+      <w:proofErr w:type="spellEnd"/>
+      <w:r>
+        <w:t>? Se sim, revise no texto todo.</w:t>
       </w:r>
     </w:p>
   </w:comment>
-  <w:comment w:id="64" w:author="Leonardo Gresta Paulino Murta" w:date="2013-07-03T10:11:00Z" w:initials="LG">
+  <w:comment w:id="64" w:author="Leonardo Gresta Paulino Murta" w:date="2013-07-04T19:31:00Z" w:initials="LG">
     <w:p>
       <w:pPr>
         <w:pStyle w:val="CommentText"/>
@@ -8026,11 +8816,27 @@
         <w:annotationRef/>
       </w:r>
       <w:r>
-        <w:t>E o que vc quer que eu veja nela? Algum desses exemplos pertence a algum desses passos que vc citou?</w:t>
+        <w:t xml:space="preserve">E o que </w:t>
+      </w:r>
+      <w:proofErr w:type="spellStart"/>
+      <w:r>
+        <w:t>vc</w:t>
+      </w:r>
+      <w:proofErr w:type="spellEnd"/>
+      <w:r>
+        <w:t xml:space="preserve"> quer que eu veja nela? Algum desses exemplos pertence a algum desses passos que </w:t>
+      </w:r>
+      <w:proofErr w:type="spellStart"/>
+      <w:r>
+        <w:t>vc</w:t>
+      </w:r>
+      <w:proofErr w:type="spellEnd"/>
+      <w:r>
+        <w:t xml:space="preserve"> citou?</w:t>
       </w:r>
     </w:p>
   </w:comment>
-  <w:comment w:id="69" w:author="Leonardo Gresta Paulino Murta" w:date="2013-07-03T10:34:00Z" w:initials="LG">
+  <w:comment w:id="72" w:author="Leonardo Gresta Paulino Murta" w:date="2013-07-04T19:31:00Z" w:initials="LG">
     <w:p>
       <w:pPr>
         <w:pStyle w:val="CommentText"/>
@@ -8042,29 +8848,43 @@
         <w:annotationRef/>
       </w:r>
       <w:r>
-        <w:t>Acho que vc poderia passar isso para depois da explicação sobre a notação, e aí citar a figura 6 e explicar uma leitura sobre essa figura. Algo assim: como pode ser observado, a partir do estado inicial, em amarelo, que aparece no centro da figura, a maioria dos jogadores se movimentou para um estado roxo...</w:t>
+        <w:t xml:space="preserve">Acho que </w:t>
+      </w:r>
+      <w:proofErr w:type="spellStart"/>
+      <w:r>
+        <w:t>vc</w:t>
+      </w:r>
+      <w:proofErr w:type="spellEnd"/>
+      <w:r>
+        <w:t xml:space="preserve"> poderia passar isso para depois da explicação sobre a notação, e aí citar a figura 6 e explicar uma leitura sobre essa figura. Algo assim: como pode ser </w:t>
+      </w:r>
+      <w:proofErr w:type="gramStart"/>
+      <w:r>
+        <w:t>observado, a partir do estado inicial, em amarelo, que aparece no centro da figura, a maioria dos jogadores</w:t>
+      </w:r>
+      <w:proofErr w:type="gramEnd"/>
+      <w:r>
+        <w:t xml:space="preserve"> se movimentou para um estado roxo...</w:t>
       </w:r>
     </w:p>
   </w:comment>
-  <w:comment w:id="74" w:author="Leonardo Gresta Paulino Murta" w:date="2013-07-03T10:38:00Z" w:initials="LG">
+  <w:comment w:id="77" w:author="Leonardo Gresta Paulino Murta" w:date="2013-07-04T19:31:00Z" w:initials="LG">
     <w:p>
       <w:pPr>
         <w:pStyle w:val="CommentText"/>
       </w:pPr>
-      <w:ins w:id="77" w:author="Leonardo Gresta Paulino Murta" w:date="2013-07-03T10:38:00Z">
-        <w:r>
-          <w:rPr>
-            <w:rStyle w:val="CommentReference"/>
-          </w:rPr>
-          <w:annotationRef/>
-        </w:r>
-      </w:ins>
+      <w:r>
+        <w:rPr>
+          <w:rStyle w:val="CommentReference"/>
+        </w:rPr>
+        <w:annotationRef/>
+      </w:r>
       <w:r>
         <w:t>Aqui sim é um grafo.</w:t>
       </w:r>
     </w:p>
   </w:comment>
-  <w:comment w:id="81" w:author="Leonardo Gresta Paulino Murta" w:date="2013-07-03T10:37:00Z" w:initials="LG">
+  <w:comment w:id="86" w:author="Leonardo Gresta Paulino Murta" w:date="2013-07-04T19:31:00Z" w:initials="LG">
     <w:p>
       <w:pPr>
         <w:pStyle w:val="CommentText"/>
@@ -8076,7 +8896,15 @@
         <w:annotationRef/>
       </w:r>
       <w:r>
-        <w:t>Nesse aqui vc colocou uma crítica. Acho que fica melhor se todos terminarem com um parágrafo de crítica.</w:t>
+        <w:t xml:space="preserve">Nesse aqui </w:t>
+      </w:r>
+      <w:proofErr w:type="spellStart"/>
+      <w:r>
+        <w:t>vc</w:t>
+      </w:r>
+      <w:proofErr w:type="spellEnd"/>
+      <w:r>
+        <w:t xml:space="preserve"> colocou uma crítica. Acho que fica melhor se todos terminarem com um parágrafo de crítica.</w:t>
       </w:r>
     </w:p>
     <w:p>
@@ -8089,11 +8917,43 @@
         <w:pStyle w:val="CommentText"/>
       </w:pPr>
       <w:r>
-        <w:t>Além disso, vc fala da questão do tempo mas quando dá o exemplo, discute de granularidade (coarse grain). Acho que são dois problemas distintos, que devem sim ser explorados.</w:t>
+        <w:t xml:space="preserve">Além disso, </w:t>
+      </w:r>
+      <w:proofErr w:type="spellStart"/>
+      <w:r>
+        <w:t>vc</w:t>
+      </w:r>
+      <w:proofErr w:type="spellEnd"/>
+      <w:r>
+        <w:t xml:space="preserve"> fala da questão do tempo</w:t>
+      </w:r>
+      <w:proofErr w:type="gramStart"/>
+      <w:r>
+        <w:t xml:space="preserve"> mas</w:t>
+      </w:r>
+      <w:proofErr w:type="gramEnd"/>
+      <w:r>
+        <w:t xml:space="preserve"> quando dá o exemplo, discute de granularidade (</w:t>
+      </w:r>
+      <w:proofErr w:type="spellStart"/>
+      <w:r>
+        <w:t>coarse</w:t>
+      </w:r>
+      <w:proofErr w:type="spellEnd"/>
+      <w:r>
+        <w:t xml:space="preserve"> </w:t>
+      </w:r>
+      <w:proofErr w:type="spellStart"/>
+      <w:r>
+        <w:t>grain</w:t>
+      </w:r>
+      <w:proofErr w:type="spellEnd"/>
+      <w:r>
+        <w:t>). Acho que são dois problemas distintos, que devem sim ser explorados.</w:t>
       </w:r>
     </w:p>
   </w:comment>
-  <w:comment w:id="83" w:author="Leonardo Gresta Paulino Murta" w:date="2013-07-03T10:47:00Z" w:initials="LG">
+  <w:comment w:id="88" w:author="Leonardo Gresta Paulino Murta" w:date="2013-07-04T19:31:00Z" w:initials="LG">
     <w:p>
       <w:pPr>
         <w:pStyle w:val="CommentText"/>
@@ -8109,7 +8969,7 @@
       </w:r>
     </w:p>
   </w:comment>
-  <w:comment w:id="84" w:author="Leonardo Gresta Paulino Murta" w:date="2013-07-03T10:47:00Z" w:initials="LG">
+  <w:comment w:id="89" w:author="Leonardo Gresta Paulino Murta" w:date="2013-07-04T19:31:00Z" w:initials="LG">
     <w:p>
       <w:pPr>
         <w:pStyle w:val="CommentText"/>
@@ -8121,11 +8981,27 @@
         <w:annotationRef/>
       </w:r>
       <w:r>
-        <w:t>Legal. Aqui vc falou a notação primeiro e depois citou a figura. Só faltou guiar o leitor na figura. Caminhe pelo grafo explicando brevemente o sentido. Diga o que é essa janela com barras e percentuais no meio. Em suma, guie o leitor na leitura da figura.</w:t>
+        <w:t xml:space="preserve">Legal. Aqui </w:t>
+      </w:r>
+      <w:proofErr w:type="spellStart"/>
+      <w:r>
+        <w:t>vc</w:t>
+      </w:r>
+      <w:proofErr w:type="spellEnd"/>
+      <w:r>
+        <w:t xml:space="preserve"> falou </w:t>
+      </w:r>
+      <w:proofErr w:type="gramStart"/>
+      <w:r>
+        <w:t>a notação primeiro</w:t>
+      </w:r>
+      <w:proofErr w:type="gramEnd"/>
+      <w:r>
+        <w:t xml:space="preserve"> e depois citou a figura. Só faltou guiar o leitor na figura. Caminhe pelo grafo explicando brevemente o sentido. Diga o que é essa janela com barras e percentuais no meio. Em suma, guie o leitor na leitura da figura.</w:t>
       </w:r>
     </w:p>
   </w:comment>
-  <w:comment w:id="90" w:author="Leonardo Gresta Paulino Murta" w:date="2013-07-03T10:49:00Z" w:initials="LG">
+  <w:comment w:id="95" w:author="Leonardo Gresta Paulino Murta" w:date="2013-07-04T19:31:00Z" w:initials="LG">
     <w:p>
       <w:pPr>
         <w:pStyle w:val="CommentText"/>
@@ -8137,11 +9013,19 @@
         <w:annotationRef/>
       </w:r>
       <w:r>
-        <w:t>Ruim essa incerteza. Tente ser mais preciso em função do que vc teve acesso.</w:t>
+        <w:t xml:space="preserve">Ruim essa incerteza. Tente ser mais preciso em função do que </w:t>
+      </w:r>
+      <w:proofErr w:type="spellStart"/>
+      <w:r>
+        <w:t>vc</w:t>
+      </w:r>
+      <w:proofErr w:type="spellEnd"/>
+      <w:r>
+        <w:t xml:space="preserve"> teve acesso.</w:t>
       </w:r>
     </w:p>
   </w:comment>
-  <w:comment w:id="86" w:author="Leonardo Gresta Paulino Murta" w:date="2013-07-03T10:50:00Z" w:initials="LG">
+  <w:comment w:id="91" w:author="Leonardo Gresta Paulino Murta" w:date="2013-07-04T19:31:00Z" w:initials="LG">
     <w:p>
       <w:pPr>
         <w:pStyle w:val="CommentText"/>
@@ -8153,11 +9037,19 @@
         <w:annotationRef/>
       </w:r>
       <w:r>
-        <w:t>Aqui vc misturou descrição do que a abordagem faz com críticas. Acho melhor decompor em dois parágrafos: um descritivo e outro crítico.</w:t>
+        <w:t xml:space="preserve">Aqui </w:t>
+      </w:r>
+      <w:proofErr w:type="spellStart"/>
+      <w:r>
+        <w:t>vc</w:t>
+      </w:r>
+      <w:proofErr w:type="spellEnd"/>
+      <w:r>
+        <w:t xml:space="preserve"> misturou descrição do que a abordagem faz com críticas. Acho melhor decompor em dois parágrafos: um descritivo e outro crítico.</w:t>
       </w:r>
     </w:p>
   </w:comment>
-  <w:comment w:id="100" w:author="Leonardo Gresta Paulino Murta" w:date="2013-07-03T10:52:00Z" w:initials="LG">
+  <w:comment w:id="105" w:author="Leonardo Gresta Paulino Murta" w:date="2013-07-04T19:31:00Z" w:initials="LG">
     <w:p>
       <w:pPr>
         <w:pStyle w:val="CommentText"/>
@@ -8182,11 +9074,27 @@
         <w:pStyle w:val="CommentText"/>
       </w:pPr>
       <w:r>
-        <w:t>Se fizer, pode retomar essa tabela no capítulo de conclusão, adicionando a Prov Viewer para contrastar com esses.</w:t>
+        <w:t xml:space="preserve">Se fizer, pode retomar essa tabela no capítulo de conclusão, adicionando a </w:t>
+      </w:r>
+      <w:proofErr w:type="spellStart"/>
+      <w:r>
+        <w:t>Prov</w:t>
+      </w:r>
+      <w:proofErr w:type="spellEnd"/>
+      <w:r>
+        <w:t xml:space="preserve"> </w:t>
+      </w:r>
+      <w:proofErr w:type="spellStart"/>
+      <w:r>
+        <w:t>Viewer</w:t>
+      </w:r>
+      <w:proofErr w:type="spellEnd"/>
+      <w:r>
+        <w:t xml:space="preserve"> para contrastar com esses.</w:t>
       </w:r>
     </w:p>
   </w:comment>
-  <w:comment w:id="101" w:author="Leonardo Gresta Paulino Murta" w:date="2013-07-03T09:46:00Z" w:initials="LG">
+  <w:comment w:id="106" w:author="Leonardo Gresta Paulino Murta" w:date="2013-07-04T19:31:00Z" w:initials="LG">
     <w:p>
       <w:pPr>
         <w:pStyle w:val="CommentText"/>
@@ -8202,7 +9110,7 @@
       </w:r>
     </w:p>
   </w:comment>
-  <w:comment w:id="102" w:author="Leonardo Gresta Paulino Murta" w:date="2013-07-03T09:48:00Z" w:initials="LG">
+  <w:comment w:id="107" w:author="Leonardo Gresta Paulino Murta" w:date="2013-07-04T19:31:00Z" w:initials="LG">
     <w:p>
       <w:pPr>
         <w:pStyle w:val="CommentText"/>
@@ -8214,11 +9122,35 @@
         <w:annotationRef/>
       </w:r>
       <w:r>
-        <w:t xml:space="preserve">Aqui vc inicia com um However, mas não faz um contraste de fato. Por que vc não dedica esse primeiro parágrafo para recordar de forma geral o que as abordagens fazem, e no segundo parágrafo argumenta os problemas? </w:t>
+        <w:t xml:space="preserve">Aqui </w:t>
+      </w:r>
+      <w:proofErr w:type="spellStart"/>
+      <w:r>
+        <w:t>vc</w:t>
+      </w:r>
+      <w:proofErr w:type="spellEnd"/>
+      <w:r>
+        <w:t xml:space="preserve"> inicia com um </w:t>
+      </w:r>
+      <w:proofErr w:type="spellStart"/>
+      <w:r>
+        <w:t>However</w:t>
+      </w:r>
+      <w:proofErr w:type="spellEnd"/>
+      <w:r>
+        <w:t xml:space="preserve">, mas não faz um contraste de fato. Por que </w:t>
+      </w:r>
+      <w:proofErr w:type="spellStart"/>
+      <w:r>
+        <w:t>vc</w:t>
+      </w:r>
+      <w:proofErr w:type="spellEnd"/>
+      <w:r>
+        <w:t xml:space="preserve"> não dedica esse primeiro parágrafo para recordar de forma geral o que as abordagens fazem, e no segundo parágrafo argumenta os problemas? </w:t>
       </w:r>
     </w:p>
   </w:comment>
-  <w:comment w:id="103" w:author="Leonardo Gresta Paulino Murta" w:date="2013-07-03T09:50:00Z" w:initials="LG">
+  <w:comment w:id="108" w:author="Leonardo Gresta Paulino Murta" w:date="2013-07-04T19:31:00Z" w:initials="LG">
     <w:p>
       <w:pPr>
         <w:pStyle w:val="CommentText"/>
@@ -8230,11 +9162,43 @@
         <w:annotationRef/>
       </w:r>
       <w:r>
-        <w:t>Acho que não deveria ser tão direto. Vc ainda não entrou na sua abordagem. Aqui vc poderia se limitar às deficiências das abordagens existentes, e aí dizer que isso nos motivou a desenvolver uma nova abordagem com as características X, Y e Z. Com isso vc consegue explicar que no Cap. 3 vc fala de proveniência e no Cap. 4 da abordagem em si.</w:t>
+        <w:t xml:space="preserve">Acho que não deveria ser tão direto. </w:t>
+      </w:r>
+      <w:proofErr w:type="spellStart"/>
+      <w:r>
+        <w:t>Vc</w:t>
+      </w:r>
+      <w:proofErr w:type="spellEnd"/>
+      <w:r>
+        <w:t xml:space="preserve"> ainda não entrou na sua abordagem. Aqui </w:t>
+      </w:r>
+      <w:proofErr w:type="spellStart"/>
+      <w:r>
+        <w:t>vc</w:t>
+      </w:r>
+      <w:proofErr w:type="spellEnd"/>
+      <w:r>
+        <w:t xml:space="preserve"> poderia se limitar às deficiências das abordagens existentes, e aí dizer que isso nos motivou a desenvolver uma nova abordagem com as características X, Y e Z. Com isso </w:t>
+      </w:r>
+      <w:proofErr w:type="spellStart"/>
+      <w:r>
+        <w:t>vc</w:t>
+      </w:r>
+      <w:proofErr w:type="spellEnd"/>
+      <w:r>
+        <w:t xml:space="preserve"> consegue explicar que no Cap. 3 </w:t>
+      </w:r>
+      <w:proofErr w:type="spellStart"/>
+      <w:r>
+        <w:t>vc</w:t>
+      </w:r>
+      <w:proofErr w:type="spellEnd"/>
+      <w:r>
+        <w:t xml:space="preserve"> fala de proveniência e no Cap. 4 da abordagem em si.</w:t>
       </w:r>
     </w:p>
   </w:comment>
-  <w:comment w:id="104" w:author="Leonardo Gresta Paulino Murta" w:date="2013-07-03T09:50:00Z" w:initials="LG">
+  <w:comment w:id="109" w:author="Leonardo Gresta Paulino Murta" w:date="2013-07-04T19:31:00Z" w:initials="LG">
     <w:p>
       <w:pPr>
         <w:pStyle w:val="CommentText"/>
@@ -8250,7 +9214,7 @@
       </w:r>
     </w:p>
   </w:comment>
-  <w:comment w:id="105" w:author="Leonardo Gresta Paulino Murta" w:date="2013-07-03T09:51:00Z" w:initials="LG">
+  <w:comment w:id="110" w:author="Leonardo Gresta Paulino Murta" w:date="2013-07-04T19:31:00Z" w:initials="LG">
     <w:p>
       <w:pPr>
         <w:pStyle w:val="CommentText"/>
@@ -8266,7 +9230,7 @@
       </w:r>
     </w:p>
   </w:comment>
-  <w:comment w:id="106" w:author="Leonardo Gresta Paulino Murta" w:date="2013-07-03T09:51:00Z" w:initials="LG">
+  <w:comment w:id="111" w:author="Leonardo Gresta Paulino Murta" w:date="2013-07-04T19:31:00Z" w:initials="LG">
     <w:p>
       <w:pPr>
         <w:pStyle w:val="CommentText"/>
@@ -8282,7 +9246,7 @@
       </w:r>
     </w:p>
   </w:comment>
-  <w:comment w:id="107" w:author="Leonardo Gresta Paulino Murta" w:date="2013-07-03T09:52:00Z" w:initials="LG">
+  <w:comment w:id="112" w:author="Leonardo Gresta Paulino Murta" w:date="2013-07-04T19:31:00Z" w:initials="LG">
     <w:p>
       <w:pPr>
         <w:pStyle w:val="CommentText"/>
@@ -8298,7 +9262,7 @@
       </w:r>
     </w:p>
   </w:comment>
-  <w:comment w:id="108" w:author="Leonardo Gresta Paulino Murta" w:date="2013-07-03T11:00:00Z" w:initials="LG">
+  <w:comment w:id="113" w:author="Leonardo Gresta Paulino Murta" w:date="2013-07-04T19:31:00Z" w:initials="LG">
     <w:p>
       <w:pPr>
         <w:pStyle w:val="CommentText"/>
@@ -8323,7 +9287,31 @@
         <w:pStyle w:val="CommentText"/>
       </w:pPr>
       <w:r>
-        <w:t>Quanto às refs em si, não pode aparecer [s.n.] ou [s.l.]. Isso é sinal que vc não preencheu o número ou o local.</w:t>
+        <w:t xml:space="preserve">Quanto às </w:t>
+      </w:r>
+      <w:proofErr w:type="spellStart"/>
+      <w:r>
+        <w:t>refs</w:t>
+      </w:r>
+      <w:proofErr w:type="spellEnd"/>
+      <w:r>
+        <w:t xml:space="preserve"> em si, não pode aparecer [s.n.] ou [</w:t>
+      </w:r>
+      <w:proofErr w:type="spellStart"/>
+      <w:r>
+        <w:t>s.l.</w:t>
+      </w:r>
+      <w:proofErr w:type="spellEnd"/>
+      <w:r>
+        <w:t xml:space="preserve">]. Isso é sinal que </w:t>
+      </w:r>
+      <w:proofErr w:type="spellStart"/>
+      <w:r>
+        <w:t>vc</w:t>
+      </w:r>
+      <w:proofErr w:type="spellEnd"/>
+      <w:r>
+        <w:t xml:space="preserve"> não preencheu o número ou o local.</w:t>
       </w:r>
     </w:p>
     <w:p>
@@ -8362,7 +9350,6 @@
         <w:pStyle w:val="CommentText"/>
         <w:rPr>
           <w:rFonts w:cs="Times New Roman"/>
-          <w:lang w:val="en-US"/>
         </w:rPr>
       </w:pPr>
       <w:r>
@@ -8371,16 +9358,50 @@
       <w:r>
         <w:rPr>
           <w:rFonts w:cs="Times New Roman"/>
-          <w:lang w:val="en-US"/>
-        </w:rPr>
-        <w:t>HOOBLER</w:t>
-      </w:r>
-      <w:r>
-        <w:rPr>
-          <w:rFonts w:cs="Times New Roman"/>
-          <w:lang w:val="en-US"/>
-        </w:rPr>
-        <w:t xml:space="preserve"> está super repetitive. Esse Anais… não precisa. A cidade, estado, país está repetido, assim como o ano (não coloque ano no nome da conferência). Não faz sentido link e data de acesso. Tb não faz sentido colocar o press (IEEE).</w:t>
+        </w:rPr>
+        <w:t xml:space="preserve">HOOBLER está super </w:t>
+      </w:r>
+      <w:proofErr w:type="spellStart"/>
+      <w:r>
+        <w:rPr>
+          <w:rFonts w:cs="Times New Roman"/>
+        </w:rPr>
+        <w:t>repetitive</w:t>
+      </w:r>
+      <w:proofErr w:type="spellEnd"/>
+      <w:r>
+        <w:rPr>
+          <w:rFonts w:cs="Times New Roman"/>
+        </w:rPr>
+        <w:t xml:space="preserve">. </w:t>
+      </w:r>
+      <w:proofErr w:type="gramStart"/>
+      <w:r>
+        <w:rPr>
+          <w:rFonts w:cs="Times New Roman"/>
+        </w:rPr>
+        <w:t>Esse Anais</w:t>
+      </w:r>
+      <w:proofErr w:type="gramEnd"/>
+      <w:r>
+        <w:rPr>
+          <w:rFonts w:cs="Times New Roman"/>
+        </w:rPr>
+        <w:t xml:space="preserve">… não precisa. A cidade, estado, país está repetido, assim como o ano (não coloque ano no nome da conferência). Não faz sentido link e data de acesso. Tb não faz sentido colocar o </w:t>
+      </w:r>
+      <w:proofErr w:type="spellStart"/>
+      <w:r>
+        <w:rPr>
+          <w:rFonts w:cs="Times New Roman"/>
+        </w:rPr>
+        <w:t>press</w:t>
+      </w:r>
+      <w:proofErr w:type="spellEnd"/>
+      <w:r>
+        <w:rPr>
+          <w:rFonts w:cs="Times New Roman"/>
+        </w:rPr>
+        <w:t xml:space="preserve"> (IEEE).</w:t>
       </w:r>
     </w:p>
     <w:p>
@@ -8388,7 +9409,6 @@
         <w:pStyle w:val="CommentText"/>
         <w:rPr>
           <w:rFonts w:cs="Times New Roman"/>
-          <w:lang w:val="en-US"/>
         </w:rPr>
       </w:pPr>
     </w:p>
@@ -8399,15 +9419,14 @@
       <w:r>
         <w:rPr>
           <w:rFonts w:cs="Times New Roman"/>
-          <w:lang w:val="en-US"/>
         </w:rPr>
         <w:t>Bom, faça uma revisão completa. Se quiser um exemplo, pegue a minha tese de doutorado. O formato das referências é ligeiramente diferente, mas as informações são as mesmas.</w:t>
       </w:r>
-      <w:bookmarkStart w:id="109" w:name="_GoBack"/>
-      <w:bookmarkEnd w:id="109"/>
+      <w:bookmarkStart w:id="114" w:name="_GoBack"/>
+      <w:bookmarkEnd w:id="114"/>
     </w:p>
   </w:comment>
-  <w:comment w:id="110" w:author="Kohwalter" w:date="2013-06-28T17:58:00Z" w:initials="K">
+  <w:comment w:id="115" w:author="Kohwalter" w:date="2013-07-04T19:31:00Z" w:initials="K">
     <w:p>
       <w:pPr>
         <w:pStyle w:val="CommentText"/>
@@ -8419,7 +9438,23 @@
         <w:annotationRef/>
       </w:r>
       <w:r>
-        <w:t>Eu percebi que algumas vezes o zotero coloca o campo “Accessed:”. Tem alguma regra para quando deve ter esse campo? Ou pode ser removido?</w:t>
+        <w:t xml:space="preserve">Eu percebi que algumas vezes o </w:t>
+      </w:r>
+      <w:proofErr w:type="spellStart"/>
+      <w:r>
+        <w:t>zotero</w:t>
+      </w:r>
+      <w:proofErr w:type="spellEnd"/>
+      <w:r>
+        <w:t xml:space="preserve"> coloca o campo “</w:t>
+      </w:r>
+      <w:proofErr w:type="spellStart"/>
+      <w:r>
+        <w:t>Accessed</w:t>
+      </w:r>
+      <w:proofErr w:type="spellEnd"/>
+      <w:r>
+        <w:t>:”. Tem alguma regra para quando deve ter esse campo? Ou pode ser removido?</w:t>
       </w:r>
     </w:p>
     <w:p>
@@ -8429,7 +9464,7 @@
       </w:pPr>
     </w:p>
   </w:comment>
-  <w:comment w:id="111" w:author="Leonardo Gresta Paulino Murta" w:date="2013-07-03T10:53:00Z" w:initials="LG">
+  <w:comment w:id="116" w:author="Leonardo Gresta Paulino Murta" w:date="2013-07-04T19:31:00Z" w:initials="LG">
     <w:p>
       <w:pPr>
         <w:pStyle w:val="CommentText"/>
@@ -8449,7 +9484,7 @@
 </file>
 
 <file path=word/endnotes.xml><?xml version="1.0" encoding="utf-8"?>
-<w:endnotes xmlns:wpc="http://schemas.microsoft.com/office/word/2010/wordprocessingCanvas" xmlns:mo="http://schemas.microsoft.com/office/mac/office/2008/main" xmlns:mc="http://schemas.openxmlformats.org/markup-compatibility/2006" xmlns:mv="urn:schemas-microsoft-com:mac:vml" xmlns:o="urn:schemas-microsoft-com:office:office" xmlns:r="http://schemas.openxmlformats.org/officeDocument/2006/relationships" xmlns:m="http://schemas.openxmlformats.org/officeDocument/2006/math" xmlns:v="urn:schemas-microsoft-com:vml" xmlns:wp14="http://schemas.microsoft.com/office/word/2010/wordprocessingDrawing" xmlns:wp="http://schemas.openxmlformats.org/drawingml/2006/wordprocessingDrawing" xmlns:w10="urn:schemas-microsoft-com:office:word" xmlns:w="http://schemas.openxmlformats.org/wordprocessingml/2006/main" xmlns:w14="http://schemas.microsoft.com/office/word/2010/wordml" xmlns:wpg="http://schemas.microsoft.com/office/word/2010/wordprocessingGroup" xmlns:wpi="http://schemas.microsoft.com/office/word/2010/wordprocessingInk" xmlns:wne="http://schemas.microsoft.com/office/word/2006/wordml" xmlns:wps="http://schemas.microsoft.com/office/word/2010/wordprocessingShape" mc:Ignorable="w14 wp14">
+<w:endnotes xmlns:ve="http://schemas.openxmlformats.org/markup-compatibility/2006" xmlns:o="urn:schemas-microsoft-com:office:office" xmlns:r="http://schemas.openxmlformats.org/officeDocument/2006/relationships" xmlns:m="http://schemas.openxmlformats.org/officeDocument/2006/math" xmlns:v="urn:schemas-microsoft-com:vml" xmlns:wp="http://schemas.openxmlformats.org/drawingml/2006/wordprocessingDrawing" xmlns:w10="urn:schemas-microsoft-com:office:word" xmlns:w="http://schemas.openxmlformats.org/wordprocessingml/2006/main" xmlns:wne="http://schemas.microsoft.com/office/word/2006/wordml">
   <w:endnote w:type="separator" w:id="-1">
     <w:p>
       <w:pPr>
@@ -8474,7 +9509,7 @@
 </file>
 
 <file path=word/footnotes.xml><?xml version="1.0" encoding="utf-8"?>
-<w:footnotes xmlns:wpc="http://schemas.microsoft.com/office/word/2010/wordprocessingCanvas" xmlns:mo="http://schemas.microsoft.com/office/mac/office/2008/main" xmlns:mc="http://schemas.openxmlformats.org/markup-compatibility/2006" xmlns:mv="urn:schemas-microsoft-com:mac:vml" xmlns:o="urn:schemas-microsoft-com:office:office" xmlns:r="http://schemas.openxmlformats.org/officeDocument/2006/relationships" xmlns:m="http://schemas.openxmlformats.org/officeDocument/2006/math" xmlns:v="urn:schemas-microsoft-com:vml" xmlns:wp14="http://schemas.microsoft.com/office/word/2010/wordprocessingDrawing" xmlns:wp="http://schemas.openxmlformats.org/drawingml/2006/wordprocessingDrawing" xmlns:w10="urn:schemas-microsoft-com:office:word" xmlns:w="http://schemas.openxmlformats.org/wordprocessingml/2006/main" xmlns:w14="http://schemas.microsoft.com/office/word/2010/wordml" xmlns:wpg="http://schemas.microsoft.com/office/word/2010/wordprocessingGroup" xmlns:wpi="http://schemas.microsoft.com/office/word/2010/wordprocessingInk" xmlns:wne="http://schemas.microsoft.com/office/word/2006/wordml" xmlns:wps="http://schemas.microsoft.com/office/word/2010/wordprocessingShape" mc:Ignorable="w14 wp14">
+<w:footnotes xmlns:ve="http://schemas.openxmlformats.org/markup-compatibility/2006" xmlns:o="urn:schemas-microsoft-com:office:office" xmlns:r="http://schemas.openxmlformats.org/officeDocument/2006/relationships" xmlns:m="http://schemas.openxmlformats.org/officeDocument/2006/math" xmlns:v="urn:schemas-microsoft-com:vml" xmlns:wp="http://schemas.openxmlformats.org/drawingml/2006/wordprocessingDrawing" xmlns:w10="urn:schemas-microsoft-com:office:word" xmlns:w="http://schemas.openxmlformats.org/wordprocessingml/2006/main" xmlns:wne="http://schemas.microsoft.com/office/word/2006/wordml">
   <w:footnote w:type="separator" w:id="-1">
     <w:p>
       <w:pPr>
@@ -8594,7 +9629,7 @@
 </file>
 
 <file path=word/numbering.xml><?xml version="1.0" encoding="utf-8"?>
-<w:numbering xmlns:wpc="http://schemas.microsoft.com/office/word/2010/wordprocessingCanvas" xmlns:mo="http://schemas.microsoft.com/office/mac/office/2008/main" xmlns:mc="http://schemas.openxmlformats.org/markup-compatibility/2006" xmlns:mv="urn:schemas-microsoft-com:mac:vml" xmlns:o="urn:schemas-microsoft-com:office:office" xmlns:r="http://schemas.openxmlformats.org/officeDocument/2006/relationships" xmlns:m="http://schemas.openxmlformats.org/officeDocument/2006/math" xmlns:v="urn:schemas-microsoft-com:vml" xmlns:wp14="http://schemas.microsoft.com/office/word/2010/wordprocessingDrawing" xmlns:wp="http://schemas.openxmlformats.org/drawingml/2006/wordprocessingDrawing" xmlns:w10="urn:schemas-microsoft-com:office:word" xmlns:w="http://schemas.openxmlformats.org/wordprocessingml/2006/main" xmlns:w14="http://schemas.microsoft.com/office/word/2010/wordml" xmlns:wpg="http://schemas.microsoft.com/office/word/2010/wordprocessingGroup" xmlns:wpi="http://schemas.microsoft.com/office/word/2010/wordprocessingInk" xmlns:wne="http://schemas.microsoft.com/office/word/2006/wordml" xmlns:wps="http://schemas.microsoft.com/office/word/2010/wordprocessingShape" mc:Ignorable="w14 wp14">
+<w:numbering xmlns:ve="http://schemas.openxmlformats.org/markup-compatibility/2006" xmlns:o="urn:schemas-microsoft-com:office:office" xmlns:r="http://schemas.openxmlformats.org/officeDocument/2006/relationships" xmlns:m="http://schemas.openxmlformats.org/officeDocument/2006/math" xmlns:v="urn:schemas-microsoft-com:vml" xmlns:wp="http://schemas.openxmlformats.org/drawingml/2006/wordprocessingDrawing" xmlns:w10="urn:schemas-microsoft-com:office:word" xmlns:w="http://schemas.openxmlformats.org/wordprocessingml/2006/main" xmlns:wne="http://schemas.microsoft.com/office/word/2006/wordml">
   <w:abstractNum w:abstractNumId="0">
     <w:nsid w:val="17C22975"/>
     <w:multiLevelType w:val="multilevel"/>
@@ -8837,7 +9872,7 @@
 </file>
 
 <file path=word/styles.xml><?xml version="1.0" encoding="utf-8"?>
-<w:styles xmlns:mc="http://schemas.openxmlformats.org/markup-compatibility/2006" xmlns:r="http://schemas.openxmlformats.org/officeDocument/2006/relationships" xmlns:w="http://schemas.openxmlformats.org/wordprocessingml/2006/main" xmlns:w14="http://schemas.microsoft.com/office/word/2010/wordml" mc:Ignorable="w14">
+<w:styles xmlns:r="http://schemas.openxmlformats.org/officeDocument/2006/relationships" xmlns:w="http://schemas.openxmlformats.org/wordprocessingml/2006/main">
   <w:docDefaults>
     <w:rPrDefault>
       <w:rPr>
@@ -8853,7 +9888,7 @@
       </w:pPr>
     </w:pPrDefault>
   </w:docDefaults>
-  <w:latentStyles w:defLockedState="0" w:defUIPriority="99" w:defSemiHidden="1" w:defUnhideWhenUsed="1" w:defQFormat="0" w:count="276">
+  <w:latentStyles w:defLockedState="0" w:defUIPriority="99" w:defSemiHidden="1" w:defUnhideWhenUsed="1" w:defQFormat="0" w:count="267">
     <w:lsdException w:name="Normal" w:semiHidden="0" w:uiPriority="0" w:unhideWhenUsed="0" w:qFormat="1"/>
     <w:lsdException w:name="heading 1" w:semiHidden="0" w:uiPriority="9" w:unhideWhenUsed="0" w:qFormat="1"/>
     <w:lsdException w:name="heading 2" w:uiPriority="9" w:qFormat="1"/>
@@ -9255,6 +10290,7 @@
     <w:uiPriority w:val="99"/>
     <w:semiHidden/>
     <w:unhideWhenUsed/>
+    <w:qFormat/>
     <w:tblPr>
       <w:tblInd w:w="0" w:type="dxa"/>
       <w:tblCellMar>
@@ -10102,7 +11138,7 @@
 </file>
 
 <file path=customXml/itemProps1.xml><?xml version="1.0" encoding="utf-8"?>
-<ds:datastoreItem xmlns:ds="http://schemas.openxmlformats.org/officeDocument/2006/customXml" ds:itemID="{02A64266-142B-CB49-8E98-AB6096D5B646}">
+<ds:datastoreItem xmlns:ds="http://schemas.openxmlformats.org/officeDocument/2006/customXml" ds:itemID="{42F47538-111B-4639-A670-82E2DCCF4C4D}">
   <ds:schemaRefs>
     <ds:schemaRef ds:uri="http://schemas.openxmlformats.org/officeDocument/2006/bibliography"/>
   </ds:schemaRefs>

</xml_diff>